<commit_message>
Changed after Yakov's comments
</commit_message>
<xml_diff>
--- a/Requirements/Presentations/Combined CBIIT_OGA high level scope for Greensheet redesign.docx
+++ b/Requirements/Presentations/Combined CBIIT_OGA high level scope for Greensheet redesign.docx
@@ -156,7 +156,7 @@
                 <w:sz w:val="18"/>
                 <w:szCs w:val="18"/>
               </w:rPr>
-              <w:t>Corresponding OGA requests</w:t>
+              <w:t>OGA requests</w:t>
             </w:r>
           </w:p>
         </w:tc>
@@ -523,7 +523,18 @@
                 <w:sz w:val="18"/>
                 <w:szCs w:val="18"/>
               </w:rPr>
-              <w:t>Fixed, but will be re-visited with new technology</w:t>
+              <w:t>Fix is in progress.  Still will be revisited in redesigned ver</w:t>
+            </w:r>
+            <w:bookmarkStart w:id="0" w:name="_GoBack"/>
+            <w:bookmarkEnd w:id="0"/>
+            <w:r>
+              <w:rPr>
+                <w:rFonts w:ascii="Arial" w:hAnsi="Arial" w:cs="Arial"/>
+                <w:color w:val="00B050"/>
+                <w:sz w:val="18"/>
+                <w:szCs w:val="18"/>
+              </w:rPr>
+              <w:t>sion</w:t>
             </w:r>
           </w:p>
         </w:tc>
@@ -852,18 +863,7 @@
                 <w:sz w:val="18"/>
                 <w:szCs w:val="18"/>
               </w:rPr>
-              <w:t>Critic</w:t>
-            </w:r>
-            <w:bookmarkStart w:id="0" w:name="_GoBack"/>
-            <w:bookmarkEnd w:id="0"/>
-            <w:r>
-              <w:rPr>
-                <w:rFonts w:ascii="Arial" w:hAnsi="Arial" w:cs="Arial"/>
-                <w:color w:val="FF0000"/>
-                <w:sz w:val="18"/>
-                <w:szCs w:val="18"/>
-              </w:rPr>
-              <w:t>al</w:t>
+              <w:t>Critical</w:t>
             </w:r>
           </w:p>
         </w:tc>
@@ -1321,16 +1321,7 @@
                 <w:sz w:val="18"/>
                 <w:szCs w:val="18"/>
               </w:rPr>
-              <w:t>T</w:t>
-            </w:r>
-            <w:r>
-              <w:rPr>
-                <w:rFonts w:ascii="Arial" w:hAnsi="Arial" w:cs="Arial"/>
-                <w:color w:val="000000"/>
-                <w:sz w:val="18"/>
-                <w:szCs w:val="18"/>
-              </w:rPr>
-              <w:t xml:space="preserve">his is not a role, it’s the lack of other </w:t>
+              <w:t xml:space="preserve">This is not a role, it’s the lack of other </w:t>
             </w:r>
             <w:proofErr w:type="spellStart"/>
             <w:r>
@@ -1370,25 +1361,7 @@
                 <w:sz w:val="18"/>
                 <w:szCs w:val="18"/>
               </w:rPr>
-              <w:t xml:space="preserve">. Is there a need </w:t>
-            </w:r>
-            <w:r>
-              <w:rPr>
-                <w:rFonts w:ascii="Arial" w:hAnsi="Arial" w:cs="Arial"/>
-                <w:color w:val="000000"/>
-                <w:sz w:val="18"/>
-                <w:szCs w:val="18"/>
-              </w:rPr>
-              <w:t>of creation of a true GS read-only role</w:t>
-            </w:r>
-            <w:r>
-              <w:rPr>
-                <w:rFonts w:ascii="Arial" w:hAnsi="Arial" w:cs="Arial"/>
-                <w:color w:val="000000"/>
-                <w:sz w:val="18"/>
-                <w:szCs w:val="18"/>
-              </w:rPr>
-              <w:t>?</w:t>
+              <w:t>. Is there a need of creation of a true GS read-only role?</w:t>
             </w:r>
           </w:p>
         </w:tc>
@@ -1566,8 +1539,10 @@
                 <w:sz w:val="18"/>
                 <w:szCs w:val="18"/>
               </w:rPr>
-              <w:t>User can see only minority supplements grants. </w:t>
-            </w:r>
+              <w:t>User can see only minority supplements grants. Only one user (</w:t>
+            </w:r>
+            <w:proofErr w:type="spellStart"/>
+            <w:proofErr w:type="gramStart"/>
             <w:r>
               <w:rPr>
                 <w:rFonts w:eastAsiaTheme="minorHAnsi"/>
@@ -1576,28 +1551,6 @@
                 <w:sz w:val="18"/>
                 <w:szCs w:val="18"/>
               </w:rPr>
-              <w:t xml:space="preserve">Only one user </w:t>
-            </w:r>
-            <w:r>
-              <w:rPr>
-                <w:rFonts w:eastAsiaTheme="minorHAnsi"/>
-                <w:bCs w:val="0"/>
-                <w:color w:val="000000"/>
-                <w:sz w:val="18"/>
-                <w:szCs w:val="18"/>
-              </w:rPr>
-              <w:t>(</w:t>
-            </w:r>
-            <w:proofErr w:type="spellStart"/>
-            <w:proofErr w:type="gramStart"/>
-            <w:r>
-              <w:rPr>
-                <w:rFonts w:eastAsiaTheme="minorHAnsi"/>
-                <w:bCs w:val="0"/>
-                <w:color w:val="000000"/>
-                <w:sz w:val="18"/>
-                <w:szCs w:val="18"/>
-              </w:rPr>
               <w:t>minoritysupplements.userids</w:t>
             </w:r>
             <w:proofErr w:type="spellEnd"/>
@@ -1619,16 +1572,7 @@
                 <w:sz w:val="18"/>
                 <w:szCs w:val="18"/>
               </w:rPr>
-              <w:t>=OGUNBIYIP)</w:t>
-            </w:r>
-            <w:r>
-              <w:rPr>
-                <w:rFonts w:ascii="Arial" w:hAnsi="Arial" w:cs="Arial"/>
-                <w:color w:val="000000"/>
-                <w:sz w:val="18"/>
-                <w:szCs w:val="18"/>
-              </w:rPr>
-              <w:t xml:space="preserve">. </w:t>
+              <w:t xml:space="preserve">=OGUNBIYIP). </w:t>
             </w:r>
           </w:p>
           <w:p>
@@ -1832,34 +1776,7 @@
                 <w:sz w:val="18"/>
                 <w:szCs w:val="18"/>
               </w:rPr>
-              <w:t xml:space="preserve">Super user role has been created in the past for troubleshooting </w:t>
-            </w:r>
-            <w:r>
-              <w:rPr>
-                <w:rFonts w:ascii="Arial" w:hAnsi="Arial" w:cs="Arial"/>
-                <w:color w:val="000000"/>
-                <w:sz w:val="18"/>
-                <w:szCs w:val="18"/>
-              </w:rPr>
-              <w:t xml:space="preserve">and test </w:t>
-            </w:r>
-            <w:r>
-              <w:rPr>
-                <w:rFonts w:ascii="Arial" w:hAnsi="Arial" w:cs="Arial"/>
-                <w:color w:val="000000"/>
-                <w:sz w:val="18"/>
-                <w:szCs w:val="18"/>
-              </w:rPr>
-              <w:t xml:space="preserve">purposes. </w:t>
-            </w:r>
-            <w:r>
-              <w:rPr>
-                <w:rFonts w:ascii="Arial" w:hAnsi="Arial" w:cs="Arial"/>
-                <w:color w:val="000000"/>
-                <w:sz w:val="18"/>
-                <w:szCs w:val="18"/>
-              </w:rPr>
-              <w:t xml:space="preserve">Super user can change user (assume user’s identity, change FY, review/promote </w:t>
+              <w:t xml:space="preserve">Super user role has been created in the past for troubleshooting and test purposes. Super user can change user (assume user’s identity, change FY, review/promote </w:t>
             </w:r>
             <w:proofErr w:type="spellStart"/>
             <w:r>
@@ -1879,34 +1796,7 @@
                 <w:sz w:val="18"/>
                 <w:szCs w:val="18"/>
               </w:rPr>
-              <w:t xml:space="preserve"> templates). D</w:t>
-            </w:r>
-            <w:r>
-              <w:rPr>
-                <w:rFonts w:ascii="Arial" w:hAnsi="Arial" w:cs="Arial"/>
-                <w:color w:val="000000"/>
-                <w:sz w:val="18"/>
-                <w:szCs w:val="18"/>
-              </w:rPr>
-              <w:t>evelopers must have a way to address the issues in production environment.</w:t>
-            </w:r>
-            <w:r>
-              <w:rPr>
-                <w:rFonts w:ascii="Arial" w:hAnsi="Arial" w:cs="Arial"/>
-                <w:color w:val="000000"/>
-                <w:sz w:val="18"/>
-                <w:szCs w:val="18"/>
-              </w:rPr>
-              <w:t xml:space="preserve"> N</w:t>
-            </w:r>
-            <w:r>
-              <w:rPr>
-                <w:rFonts w:ascii="Arial" w:hAnsi="Arial" w:cs="Arial"/>
-                <w:color w:val="000000"/>
-                <w:sz w:val="18"/>
-                <w:szCs w:val="18"/>
-              </w:rPr>
-              <w:t>eed to find a way to address production issues without assuming somebody’s identity in production. This is a security concern.</w:t>
+              <w:t xml:space="preserve"> templates). Developers must have a way to address the issues in production environment. Need to find a way to address production issues without assuming somebody’s identity in production. This is a security concern.</w:t>
             </w:r>
           </w:p>
         </w:tc>
@@ -3386,16 +3276,7 @@
                 <w:sz w:val="18"/>
                 <w:szCs w:val="18"/>
               </w:rPr>
-              <w:t xml:space="preserve">The system should provide ability to </w:t>
-            </w:r>
-            <w:r>
-              <w:rPr>
-                <w:rFonts w:ascii="Arial" w:hAnsi="Arial" w:cs="Arial"/>
-                <w:color w:val="000000"/>
-                <w:sz w:val="18"/>
-                <w:szCs w:val="18"/>
-              </w:rPr>
-              <w:t>add policy link to a question</w:t>
+              <w:t>The system should provide ability to add policy link to a question</w:t>
             </w:r>
           </w:p>
         </w:tc>
@@ -3794,16 +3675,7 @@
                 <w:sz w:val="18"/>
                 <w:szCs w:val="18"/>
               </w:rPr>
-              <w:t>L</w:t>
-            </w:r>
-            <w:r>
-              <w:rPr>
-                <w:rFonts w:ascii="Arial" w:hAnsi="Arial" w:cs="Arial"/>
-                <w:color w:val="000000"/>
-                <w:sz w:val="18"/>
-                <w:szCs w:val="18"/>
-              </w:rPr>
-              <w:t>ook and feel</w:t>
+              <w:t>Look and feel</w:t>
             </w:r>
           </w:p>
         </w:tc>
@@ -5153,25 +5025,7 @@
                 <w:szCs w:val="18"/>
               </w:rPr>
               <w:br/>
-              <w:t>Per Crystal, this sounds like a one</w:t>
-            </w:r>
-            <w:r>
-              <w:rPr>
-                <w:rFonts w:ascii="Arial" w:hAnsi="Arial" w:cs="Arial"/>
-                <w:color w:val="000000"/>
-                <w:sz w:val="18"/>
-                <w:szCs w:val="18"/>
-              </w:rPr>
-              <w:t>-</w:t>
-            </w:r>
-            <w:r>
-              <w:rPr>
-                <w:rFonts w:ascii="Arial" w:hAnsi="Arial" w:cs="Arial"/>
-                <w:color w:val="000000"/>
-                <w:sz w:val="18"/>
-                <w:szCs w:val="18"/>
-              </w:rPr>
-              <w:t xml:space="preserve">time adjustment for sub-accounting migration. It is possible that no hardcoding is needed. for type 4 only 4 activity codes will have GSs: UH3, U42, R42, R44, R00. This should be possible to handle with Category on the form in GSFB. </w:t>
+              <w:t xml:space="preserve">Per Crystal, this sounds like a one-time adjustment for sub-accounting migration. It is possible that no hardcoding is needed. for type 4 only 4 activity codes will have GSs: UH3, U42, R42, R44, R00. This should be possible to handle with Category on the form in GSFB. </w:t>
             </w:r>
           </w:p>
         </w:tc>
@@ -5526,25 +5380,7 @@
                 <w:sz w:val="18"/>
                 <w:szCs w:val="18"/>
               </w:rPr>
-              <w:t xml:space="preserve">During initial GS FB integration some FB features were turned off. Analysis and OGA discussion is needed to evaluate the need to turn on additional </w:t>
-            </w:r>
-            <w:r>
-              <w:rPr>
-                <w:rFonts w:ascii="Arial" w:hAnsi="Arial" w:cs="Arial"/>
-                <w:color w:val="000000"/>
-                <w:sz w:val="18"/>
-                <w:szCs w:val="18"/>
-              </w:rPr>
-              <w:t>capabilities</w:t>
-            </w:r>
-            <w:r>
-              <w:rPr>
-                <w:rFonts w:ascii="Arial" w:hAnsi="Arial" w:cs="Arial"/>
-                <w:color w:val="000000"/>
-                <w:sz w:val="18"/>
-                <w:szCs w:val="18"/>
-              </w:rPr>
-              <w:t>.</w:t>
+              <w:t>During initial GS FB integration some FB features were turned off. Analysis and OGA discussion is needed to evaluate the need to turn on additional capabilities.</w:t>
             </w:r>
           </w:p>
         </w:tc>
@@ -6784,6 +6620,7 @@
   <w:style w:type="character" w:default="1" w:styleId="DefaultParagraphFont">
     <w:name w:val="Default Paragraph Font"/>
     <w:uiPriority w:val="1"/>
+    <w:semiHidden/>
     <w:unhideWhenUsed/>
   </w:style>
   <w:style w:type="table" w:default="1" w:styleId="TableNormal">

</xml_diff>

<commit_message>
Updated with JIRA tickets numbers
</commit_message>
<xml_diff>
--- a/Requirements/Presentations/Combined CBIIT_OGA high level scope for Greensheet redesign.docx
+++ b/Requirements/Presentations/Combined CBIIT_OGA high level scope for Greensheet redesign.docx
@@ -60,22 +60,24 @@
       <w:tblPr>
         <w:tblStyle w:val="TableGrid"/>
         <w:tblW w:w="0" w:type="auto"/>
+        <w:tblLayout w:type="fixed"/>
         <w:tblLook w:val="04A0" w:firstRow="1" w:lastRow="0" w:firstColumn="1" w:lastColumn="0" w:noHBand="0" w:noVBand="1"/>
       </w:tblPr>
       <w:tblGrid>
-        <w:gridCol w:w="1475"/>
-        <w:gridCol w:w="1472"/>
-        <w:gridCol w:w="2817"/>
-        <w:gridCol w:w="1184"/>
-        <w:gridCol w:w="1529"/>
-        <w:gridCol w:w="1990"/>
-        <w:gridCol w:w="1128"/>
-        <w:gridCol w:w="1345"/>
+        <w:gridCol w:w="1338"/>
+        <w:gridCol w:w="1077"/>
+        <w:gridCol w:w="2790"/>
+        <w:gridCol w:w="810"/>
+        <w:gridCol w:w="1170"/>
+        <w:gridCol w:w="1350"/>
+        <w:gridCol w:w="2340"/>
+        <w:gridCol w:w="810"/>
+        <w:gridCol w:w="1255"/>
       </w:tblGrid>
       <w:tr>
         <w:tc>
           <w:tcPr>
-            <w:tcW w:w="1475" w:type="dxa"/>
+            <w:tcW w:w="1338" w:type="dxa"/>
             <w:vMerge w:val="restart"/>
             <w:tcBorders>
               <w:left w:val="double" w:sz="4" w:space="0" w:color="auto"/>
@@ -105,8 +107,8 @@
         </w:tc>
         <w:tc>
           <w:tcPr>
-            <w:tcW w:w="5473" w:type="dxa"/>
-            <w:gridSpan w:val="3"/>
+            <w:tcW w:w="5847" w:type="dxa"/>
+            <w:gridSpan w:val="4"/>
             <w:tcBorders>
               <w:left w:val="double" w:sz="4" w:space="0" w:color="auto"/>
               <w:right w:val="double" w:sz="4" w:space="0" w:color="auto"/>
@@ -134,7 +136,7 @@
         </w:tc>
         <w:tc>
           <w:tcPr>
-            <w:tcW w:w="5992" w:type="dxa"/>
+            <w:tcW w:w="5755" w:type="dxa"/>
             <w:gridSpan w:val="4"/>
             <w:tcBorders>
               <w:left w:val="double" w:sz="4" w:space="0" w:color="auto"/>
@@ -164,7 +166,7 @@
       <w:tr>
         <w:tc>
           <w:tcPr>
-            <w:tcW w:w="1475" w:type="dxa"/>
+            <w:tcW w:w="1338" w:type="dxa"/>
             <w:vMerge/>
             <w:tcBorders>
               <w:left w:val="double" w:sz="4" w:space="0" w:color="auto"/>
@@ -187,7 +189,7 @@
         </w:tc>
         <w:tc>
           <w:tcPr>
-            <w:tcW w:w="1472" w:type="dxa"/>
+            <w:tcW w:w="1077" w:type="dxa"/>
             <w:tcBorders>
               <w:left w:val="double" w:sz="4" w:space="0" w:color="auto"/>
               <w:bottom w:val="single" w:sz="4" w:space="0" w:color="auto"/>
@@ -218,7 +220,7 @@
         </w:tc>
         <w:tc>
           <w:tcPr>
-            <w:tcW w:w="2817" w:type="dxa"/>
+            <w:tcW w:w="2790" w:type="dxa"/>
             <w:shd w:val="clear" w:color="auto" w:fill="DDD9C3" w:themeFill="background2" w:themeFillShade="E6"/>
           </w:tcPr>
           <w:p>
@@ -245,9 +247,9 @@
         </w:tc>
         <w:tc>
           <w:tcPr>
-            <w:tcW w:w="1184" w:type="dxa"/>
-            <w:tcBorders>
-              <w:right w:val="double" w:sz="4" w:space="0" w:color="auto"/>
+            <w:tcW w:w="810" w:type="dxa"/>
+            <w:tcBorders>
+              <w:right w:val="single" w:sz="4" w:space="0" w:color="auto"/>
             </w:tcBorders>
             <w:shd w:val="clear" w:color="auto" w:fill="DDD9C3" w:themeFill="background2" w:themeFillShade="E6"/>
           </w:tcPr>
@@ -276,7 +278,39 @@
         </w:tc>
         <w:tc>
           <w:tcPr>
-            <w:tcW w:w="1529" w:type="dxa"/>
+            <w:tcW w:w="1170" w:type="dxa"/>
+            <w:tcBorders>
+              <w:left w:val="single" w:sz="4" w:space="0" w:color="auto"/>
+              <w:bottom w:val="single" w:sz="4" w:space="0" w:color="auto"/>
+              <w:right w:val="double" w:sz="4" w:space="0" w:color="auto"/>
+            </w:tcBorders>
+            <w:shd w:val="clear" w:color="auto" w:fill="DDD9C3" w:themeFill="background2" w:themeFillShade="E6"/>
+          </w:tcPr>
+          <w:p>
+            <w:pPr>
+              <w:rPr>
+                <w:rFonts w:ascii="Arial" w:hAnsi="Arial" w:cs="Arial"/>
+                <w:b/>
+                <w:color w:val="000000"/>
+                <w:sz w:val="18"/>
+                <w:szCs w:val="18"/>
+              </w:rPr>
+            </w:pPr>
+            <w:r>
+              <w:rPr>
+                <w:rFonts w:ascii="Arial" w:hAnsi="Arial" w:cs="Arial"/>
+                <w:b/>
+                <w:color w:val="000000"/>
+                <w:sz w:val="18"/>
+                <w:szCs w:val="18"/>
+              </w:rPr>
+              <w:t>CBIIT ticket</w:t>
+            </w:r>
+          </w:p>
+        </w:tc>
+        <w:tc>
+          <w:tcPr>
+            <w:tcW w:w="1350" w:type="dxa"/>
             <w:tcBorders>
               <w:left w:val="double" w:sz="4" w:space="0" w:color="auto"/>
               <w:bottom w:val="single" w:sz="4" w:space="0" w:color="auto"/>
@@ -307,7 +341,7 @@
         </w:tc>
         <w:tc>
           <w:tcPr>
-            <w:tcW w:w="1990" w:type="dxa"/>
+            <w:tcW w:w="2340" w:type="dxa"/>
             <w:shd w:val="clear" w:color="auto" w:fill="EEECE1" w:themeFill="background2"/>
           </w:tcPr>
           <w:p>
@@ -334,7 +368,7 @@
         </w:tc>
         <w:tc>
           <w:tcPr>
-            <w:tcW w:w="1128" w:type="dxa"/>
+            <w:tcW w:w="810" w:type="dxa"/>
             <w:shd w:val="clear" w:color="auto" w:fill="EEECE1" w:themeFill="background2"/>
           </w:tcPr>
           <w:p>
@@ -362,7 +396,7 @@
         </w:tc>
         <w:tc>
           <w:tcPr>
-            <w:tcW w:w="1345" w:type="dxa"/>
+            <w:tcW w:w="1255" w:type="dxa"/>
             <w:shd w:val="clear" w:color="auto" w:fill="EEECE1" w:themeFill="background2"/>
           </w:tcPr>
           <w:p>
@@ -379,7 +413,31 @@
                 <w:sz w:val="18"/>
                 <w:szCs w:val="18"/>
               </w:rPr>
-              <w:t>Corresponding OGA ticket</w:t>
+              <w:t>OGA</w:t>
+            </w:r>
+            <w:r>
+              <w:rPr>
+                <w:b/>
+                <w:sz w:val="18"/>
+                <w:szCs w:val="18"/>
+              </w:rPr>
+              <w:t>/CBIIT</w:t>
+            </w:r>
+            <w:r>
+              <w:rPr>
+                <w:b/>
+                <w:sz w:val="18"/>
+                <w:szCs w:val="18"/>
+              </w:rPr>
+              <w:t xml:space="preserve"> ticket</w:t>
+            </w:r>
+            <w:r>
+              <w:rPr>
+                <w:b/>
+                <w:sz w:val="18"/>
+                <w:szCs w:val="18"/>
+              </w:rPr>
+              <w:t>s</w:t>
             </w:r>
           </w:p>
         </w:tc>
@@ -387,7 +445,7 @@
       <w:tr>
         <w:tc>
           <w:tcPr>
-            <w:tcW w:w="1475" w:type="dxa"/>
+            <w:tcW w:w="1338" w:type="dxa"/>
             <w:vMerge w:val="restart"/>
             <w:tcBorders>
               <w:bottom w:val="thickThinSmallGap" w:sz="12" w:space="0" w:color="auto"/>
@@ -415,10 +473,11 @@
         </w:tc>
         <w:tc>
           <w:tcPr>
-            <w:tcW w:w="1472" w:type="dxa"/>
+            <w:tcW w:w="1077" w:type="dxa"/>
             <w:tcBorders>
               <w:left w:val="double" w:sz="4" w:space="0" w:color="auto"/>
             </w:tcBorders>
+            <w:shd w:val="clear" w:color="auto" w:fill="FDE9D9" w:themeFill="accent6" w:themeFillTint="33"/>
           </w:tcPr>
           <w:p>
             <w:pPr>
@@ -440,7 +499,7 @@
         </w:tc>
         <w:tc>
           <w:tcPr>
-            <w:tcW w:w="2817" w:type="dxa"/>
+            <w:tcW w:w="2790" w:type="dxa"/>
           </w:tcPr>
           <w:p>
             <w:pPr>
@@ -502,49 +561,69 @@
         </w:tc>
         <w:tc>
           <w:tcPr>
-            <w:tcW w:w="1184" w:type="dxa"/>
-            <w:tcBorders>
+            <w:tcW w:w="810" w:type="dxa"/>
+            <w:tcBorders>
+              <w:right w:val="single" w:sz="4" w:space="0" w:color="auto"/>
+            </w:tcBorders>
+          </w:tcPr>
+          <w:p>
+            <w:pPr>
+              <w:rPr>
+                <w:rFonts w:ascii="Arial" w:hAnsi="Arial" w:cs="Arial"/>
+                <w:color w:val="00B050"/>
+                <w:sz w:val="18"/>
+                <w:szCs w:val="18"/>
+              </w:rPr>
+            </w:pPr>
+            <w:r>
+              <w:rPr>
+                <w:rFonts w:ascii="Arial" w:hAnsi="Arial" w:cs="Arial"/>
+                <w:color w:val="00B050"/>
+                <w:sz w:val="18"/>
+                <w:szCs w:val="18"/>
+              </w:rPr>
+              <w:t>Fix is in progress.  Still will be revisited in redesigned version</w:t>
+            </w:r>
+          </w:p>
+        </w:tc>
+        <w:tc>
+          <w:tcPr>
+            <w:tcW w:w="1170" w:type="dxa"/>
+            <w:tcBorders>
+              <w:left w:val="single" w:sz="4" w:space="0" w:color="auto"/>
+              <w:bottom w:val="single" w:sz="4" w:space="0" w:color="auto"/>
               <w:right w:val="double" w:sz="4" w:space="0" w:color="auto"/>
             </w:tcBorders>
-          </w:tcPr>
-          <w:p>
-            <w:pPr>
+            <w:shd w:val="clear" w:color="auto" w:fill="auto"/>
+          </w:tcPr>
+          <w:p>
+            <w:pPr>
+              <w:rPr>
+                <w:rFonts w:ascii="Arial" w:hAnsi="Arial" w:cs="Arial"/>
+                <w:color w:val="000000"/>
+                <w:sz w:val="18"/>
+                <w:szCs w:val="18"/>
+              </w:rPr>
+            </w:pPr>
+            <w:r>
               <w:rPr>
                 <w:rFonts w:ascii="Arial" w:hAnsi="Arial" w:cs="Arial"/>
                 <w:color w:val="00B050"/>
                 <w:sz w:val="18"/>
                 <w:szCs w:val="18"/>
               </w:rPr>
-            </w:pPr>
-            <w:r>
-              <w:rPr>
-                <w:rFonts w:ascii="Arial" w:hAnsi="Arial" w:cs="Arial"/>
-                <w:color w:val="00B050"/>
-                <w:sz w:val="18"/>
-                <w:szCs w:val="18"/>
-              </w:rPr>
-              <w:t>Fix is in progress.  Still will be revisited in redesigned ver</w:t>
-            </w:r>
-            <w:bookmarkStart w:id="0" w:name="_GoBack"/>
-            <w:bookmarkEnd w:id="0"/>
-            <w:r>
-              <w:rPr>
-                <w:rFonts w:ascii="Arial" w:hAnsi="Arial" w:cs="Arial"/>
-                <w:color w:val="00B050"/>
-                <w:sz w:val="18"/>
-                <w:szCs w:val="18"/>
-              </w:rPr>
-              <w:t>sion</w:t>
-            </w:r>
-          </w:p>
-        </w:tc>
-        <w:tc>
-          <w:tcPr>
-            <w:tcW w:w="1529" w:type="dxa"/>
+              <w:t>Greensheet-537</w:t>
+            </w:r>
+          </w:p>
+        </w:tc>
+        <w:tc>
+          <w:tcPr>
+            <w:tcW w:w="1350" w:type="dxa"/>
             <w:tcBorders>
               <w:left w:val="double" w:sz="4" w:space="0" w:color="auto"/>
               <w:bottom w:val="single" w:sz="4" w:space="0" w:color="auto"/>
             </w:tcBorders>
+            <w:shd w:val="clear" w:color="auto" w:fill="FDE9D9" w:themeFill="accent6" w:themeFillTint="33"/>
           </w:tcPr>
           <w:p>
             <w:pPr>
@@ -588,7 +667,7 @@
         </w:tc>
         <w:tc>
           <w:tcPr>
-            <w:tcW w:w="1990" w:type="dxa"/>
+            <w:tcW w:w="2340" w:type="dxa"/>
           </w:tcPr>
           <w:p>
             <w:pPr>
@@ -671,7 +750,7 @@
         </w:tc>
         <w:tc>
           <w:tcPr>
-            <w:tcW w:w="1128" w:type="dxa"/>
+            <w:tcW w:w="810" w:type="dxa"/>
           </w:tcPr>
           <w:p>
             <w:pPr>
@@ -695,7 +774,7 @@
         </w:tc>
         <w:tc>
           <w:tcPr>
-            <w:tcW w:w="1345" w:type="dxa"/>
+            <w:tcW w:w="1255" w:type="dxa"/>
           </w:tcPr>
           <w:p>
             <w:pPr>
@@ -712,6 +791,24 @@
                 <w:szCs w:val="18"/>
               </w:rPr>
               <w:t>OGAI2E-139</w:t>
+            </w:r>
+            <w:r>
+              <w:rPr>
+                <w:rFonts w:ascii="Arial" w:hAnsi="Arial" w:cs="Arial"/>
+                <w:color w:val="000000"/>
+                <w:sz w:val="18"/>
+                <w:szCs w:val="18"/>
+              </w:rPr>
+              <w:t>/</w:t>
+            </w:r>
+            <w:r>
+              <w:rPr>
+                <w:rFonts w:ascii="Arial" w:hAnsi="Arial" w:cs="Arial"/>
+                <w:color w:val="00B050"/>
+                <w:sz w:val="18"/>
+                <w:szCs w:val="18"/>
+              </w:rPr>
+              <w:t>Greensheet-514</w:t>
             </w:r>
           </w:p>
         </w:tc>
@@ -719,7 +816,7 @@
       <w:tr>
         <w:tc>
           <w:tcPr>
-            <w:tcW w:w="1475" w:type="dxa"/>
+            <w:tcW w:w="1338" w:type="dxa"/>
             <w:vMerge/>
             <w:tcBorders>
               <w:top w:val="thickThinSmallGap" w:sz="24" w:space="0" w:color="auto"/>
@@ -739,11 +836,12 @@
         </w:tc>
         <w:tc>
           <w:tcPr>
-            <w:tcW w:w="1472" w:type="dxa"/>
+            <w:tcW w:w="1077" w:type="dxa"/>
             <w:tcBorders>
               <w:left w:val="double" w:sz="4" w:space="0" w:color="auto"/>
               <w:bottom w:val="single" w:sz="4" w:space="0" w:color="auto"/>
             </w:tcBorders>
+            <w:shd w:val="clear" w:color="auto" w:fill="FDE9D9" w:themeFill="accent6" w:themeFillTint="33"/>
           </w:tcPr>
           <w:p>
             <w:pPr>
@@ -776,7 +874,7 @@
         </w:tc>
         <w:tc>
           <w:tcPr>
-            <w:tcW w:w="2817" w:type="dxa"/>
+            <w:tcW w:w="2790" w:type="dxa"/>
             <w:tcBorders>
               <w:bottom w:val="single" w:sz="4" w:space="0" w:color="auto"/>
             </w:tcBorders>
@@ -841,39 +939,70 @@
         </w:tc>
         <w:tc>
           <w:tcPr>
-            <w:tcW w:w="1184" w:type="dxa"/>
-            <w:tcBorders>
+            <w:tcW w:w="810" w:type="dxa"/>
+            <w:tcBorders>
+              <w:bottom w:val="single" w:sz="4" w:space="0" w:color="auto"/>
+              <w:right w:val="single" w:sz="4" w:space="0" w:color="auto"/>
+            </w:tcBorders>
+          </w:tcPr>
+          <w:p>
+            <w:pPr>
+              <w:rPr>
+                <w:rFonts w:ascii="Arial" w:hAnsi="Arial" w:cs="Arial"/>
+                <w:color w:val="000000"/>
+                <w:sz w:val="18"/>
+                <w:szCs w:val="18"/>
+              </w:rPr>
+            </w:pPr>
+            <w:r>
+              <w:rPr>
+                <w:rFonts w:ascii="Arial" w:hAnsi="Arial" w:cs="Arial"/>
+                <w:color w:val="FF0000"/>
+                <w:sz w:val="18"/>
+                <w:szCs w:val="18"/>
+              </w:rPr>
+              <w:t>Critical</w:t>
+            </w:r>
+          </w:p>
+        </w:tc>
+        <w:tc>
+          <w:tcPr>
+            <w:tcW w:w="1170" w:type="dxa"/>
+            <w:tcBorders>
+              <w:left w:val="single" w:sz="4" w:space="0" w:color="auto"/>
               <w:bottom w:val="single" w:sz="4" w:space="0" w:color="auto"/>
               <w:right w:val="double" w:sz="4" w:space="0" w:color="auto"/>
             </w:tcBorders>
-          </w:tcPr>
-          <w:p>
-            <w:pPr>
-              <w:rPr>
-                <w:rFonts w:ascii="Arial" w:hAnsi="Arial" w:cs="Arial"/>
-                <w:color w:val="000000"/>
-                <w:sz w:val="18"/>
-                <w:szCs w:val="18"/>
-              </w:rPr>
-            </w:pPr>
-            <w:r>
-              <w:rPr>
-                <w:rFonts w:ascii="Arial" w:hAnsi="Arial" w:cs="Arial"/>
-                <w:color w:val="FF0000"/>
-                <w:sz w:val="18"/>
-                <w:szCs w:val="18"/>
-              </w:rPr>
-              <w:t>Critical</w:t>
-            </w:r>
-          </w:p>
-        </w:tc>
-        <w:tc>
-          <w:tcPr>
-            <w:tcW w:w="1529" w:type="dxa"/>
+            <w:shd w:val="clear" w:color="auto" w:fill="auto"/>
+          </w:tcPr>
+          <w:p>
+            <w:pPr>
+              <w:rPr>
+                <w:rFonts w:ascii="Arial" w:hAnsi="Arial" w:cs="Arial"/>
+                <w:color w:val="000000"/>
+                <w:sz w:val="18"/>
+                <w:szCs w:val="18"/>
+              </w:rPr>
+            </w:pPr>
+            <w:r>
+              <w:rPr>
+                <w:rFonts w:ascii="Arial" w:hAnsi="Arial" w:cs="Arial"/>
+                <w:color w:val="00B050"/>
+                <w:sz w:val="18"/>
+                <w:szCs w:val="18"/>
+              </w:rPr>
+              <w:t>Greensheet-538</w:t>
+            </w:r>
+          </w:p>
+        </w:tc>
+        <w:tc>
+          <w:tcPr>
+            <w:tcW w:w="1350" w:type="dxa"/>
             <w:tcBorders>
               <w:left w:val="double" w:sz="4" w:space="0" w:color="auto"/>
               <w:bottom w:val="single" w:sz="4" w:space="0" w:color="auto"/>
             </w:tcBorders>
+            <w:shd w:val="clear" w:color="auto" w:fill="FDE9D9" w:themeFill="accent6" w:themeFillTint="33"/>
           </w:tcPr>
           <w:p>
             <w:pPr>
@@ -897,7 +1026,7 @@
         </w:tc>
         <w:tc>
           <w:tcPr>
-            <w:tcW w:w="1990" w:type="dxa"/>
+            <w:tcW w:w="2340" w:type="dxa"/>
             <w:tcBorders>
               <w:bottom w:val="single" w:sz="4" w:space="0" w:color="auto"/>
             </w:tcBorders>
@@ -924,7 +1053,7 @@
         </w:tc>
         <w:tc>
           <w:tcPr>
-            <w:tcW w:w="1128" w:type="dxa"/>
+            <w:tcW w:w="810" w:type="dxa"/>
             <w:tcBorders>
               <w:bottom w:val="single" w:sz="4" w:space="0" w:color="auto"/>
             </w:tcBorders>
@@ -951,7 +1080,7 @@
         </w:tc>
         <w:tc>
           <w:tcPr>
-            <w:tcW w:w="1345" w:type="dxa"/>
+            <w:tcW w:w="1255" w:type="dxa"/>
             <w:tcBorders>
               <w:bottom w:val="single" w:sz="4" w:space="0" w:color="auto"/>
             </w:tcBorders>
@@ -971,6 +1100,33 @@
                 <w:szCs w:val="18"/>
               </w:rPr>
               <w:t>OGAI2E-142</w:t>
+            </w:r>
+            <w:r>
+              <w:rPr>
+                <w:rFonts w:ascii="Arial" w:hAnsi="Arial" w:cs="Arial"/>
+                <w:color w:val="000000"/>
+                <w:sz w:val="18"/>
+                <w:szCs w:val="18"/>
+              </w:rPr>
+              <w:t>/</w:t>
+            </w:r>
+            <w:r>
+              <w:rPr>
+                <w:rFonts w:ascii="Arial" w:hAnsi="Arial" w:cs="Arial"/>
+                <w:color w:val="00B050"/>
+                <w:sz w:val="18"/>
+                <w:szCs w:val="18"/>
+              </w:rPr>
+              <w:t xml:space="preserve"> </w:t>
+            </w:r>
+            <w:r>
+              <w:rPr>
+                <w:rFonts w:ascii="Arial" w:hAnsi="Arial" w:cs="Arial"/>
+                <w:color w:val="00B050"/>
+                <w:sz w:val="18"/>
+                <w:szCs w:val="18"/>
+              </w:rPr>
+              <w:t>Greensheet-515</w:t>
             </w:r>
           </w:p>
         </w:tc>
@@ -978,7 +1134,7 @@
       <w:tr>
         <w:tc>
           <w:tcPr>
-            <w:tcW w:w="1475" w:type="dxa"/>
+            <w:tcW w:w="1338" w:type="dxa"/>
             <w:vMerge/>
             <w:tcBorders>
               <w:top w:val="thickThinSmallGap" w:sz="24" w:space="0" w:color="auto"/>
@@ -998,11 +1154,12 @@
         </w:tc>
         <w:tc>
           <w:tcPr>
-            <w:tcW w:w="1472" w:type="dxa"/>
+            <w:tcW w:w="1077" w:type="dxa"/>
             <w:tcBorders>
               <w:left w:val="double" w:sz="4" w:space="0" w:color="auto"/>
               <w:bottom w:val="thickThinSmallGap" w:sz="12" w:space="0" w:color="auto"/>
             </w:tcBorders>
+            <w:shd w:val="clear" w:color="auto" w:fill="FDE9D9" w:themeFill="accent6" w:themeFillTint="33"/>
           </w:tcPr>
           <w:p>
             <w:pPr>
@@ -1037,7 +1194,7 @@
         </w:tc>
         <w:tc>
           <w:tcPr>
-            <w:tcW w:w="2817" w:type="dxa"/>
+            <w:tcW w:w="2790" w:type="dxa"/>
             <w:tcBorders>
               <w:bottom w:val="thickThinSmallGap" w:sz="12" w:space="0" w:color="auto"/>
             </w:tcBorders>
@@ -1108,7 +1265,6 @@
                 <w:sz w:val="18"/>
                 <w:szCs w:val="18"/>
               </w:rPr>
-              <w:lastRenderedPageBreak/>
               <w:t>Greensheet</w:t>
             </w:r>
             <w:proofErr w:type="spellEnd"/>
@@ -1145,8 +1301,35 @@
         </w:tc>
         <w:tc>
           <w:tcPr>
-            <w:tcW w:w="1184" w:type="dxa"/>
-            <w:tcBorders>
+            <w:tcW w:w="810" w:type="dxa"/>
+            <w:tcBorders>
+              <w:bottom w:val="thickThinSmallGap" w:sz="12" w:space="0" w:color="auto"/>
+              <w:right w:val="single" w:sz="4" w:space="0" w:color="auto"/>
+            </w:tcBorders>
+          </w:tcPr>
+          <w:p>
+            <w:pPr>
+              <w:rPr>
+                <w:sz w:val="18"/>
+                <w:szCs w:val="18"/>
+              </w:rPr>
+            </w:pPr>
+            <w:r>
+              <w:rPr>
+                <w:rFonts w:ascii="Arial" w:hAnsi="Arial" w:cs="Arial"/>
+                <w:color w:val="943634" w:themeColor="accent2" w:themeShade="BF"/>
+                <w:sz w:val="18"/>
+                <w:szCs w:val="18"/>
+              </w:rPr>
+              <w:t>Major</w:t>
+            </w:r>
+          </w:p>
+        </w:tc>
+        <w:tc>
+          <w:tcPr>
+            <w:tcW w:w="1170" w:type="dxa"/>
+            <w:tcBorders>
+              <w:left w:val="single" w:sz="4" w:space="0" w:color="auto"/>
               <w:bottom w:val="thickThinSmallGap" w:sz="12" w:space="0" w:color="auto"/>
               <w:right w:val="double" w:sz="4" w:space="0" w:color="auto"/>
             </w:tcBorders>
@@ -1161,18 +1344,17 @@
             <w:r>
               <w:rPr>
                 <w:rFonts w:ascii="Arial" w:hAnsi="Arial" w:cs="Arial"/>
-                <w:color w:val="943634" w:themeColor="accent2" w:themeShade="BF"/>
-                <w:sz w:val="18"/>
-                <w:szCs w:val="18"/>
-              </w:rPr>
-              <w:lastRenderedPageBreak/>
-              <w:t>Major</w:t>
-            </w:r>
-          </w:p>
-        </w:tc>
-        <w:tc>
-          <w:tcPr>
-            <w:tcW w:w="1529" w:type="dxa"/>
+                <w:color w:val="00B050"/>
+                <w:sz w:val="18"/>
+                <w:szCs w:val="18"/>
+              </w:rPr>
+              <w:t>Greensheet-539</w:t>
+            </w:r>
+          </w:p>
+        </w:tc>
+        <w:tc>
+          <w:tcPr>
+            <w:tcW w:w="1350" w:type="dxa"/>
             <w:tcBorders>
               <w:left w:val="double" w:sz="4" w:space="0" w:color="auto"/>
               <w:bottom w:val="thickThinSmallGap" w:sz="12" w:space="0" w:color="auto"/>
@@ -1189,39 +1371,39 @@
         </w:tc>
         <w:tc>
           <w:tcPr>
-            <w:tcW w:w="1990" w:type="dxa"/>
-            <w:tcBorders>
-              <w:bottom w:val="thickThinSmallGap" w:sz="12" w:space="0" w:color="auto"/>
-            </w:tcBorders>
-          </w:tcPr>
-          <w:p>
-            <w:pPr>
-              <w:rPr>
-                <w:sz w:val="18"/>
-                <w:szCs w:val="18"/>
-              </w:rPr>
-            </w:pPr>
-          </w:p>
-        </w:tc>
-        <w:tc>
-          <w:tcPr>
-            <w:tcW w:w="1128" w:type="dxa"/>
-            <w:tcBorders>
-              <w:bottom w:val="thickThinSmallGap" w:sz="12" w:space="0" w:color="auto"/>
-            </w:tcBorders>
-          </w:tcPr>
-          <w:p>
-            <w:pPr>
-              <w:rPr>
-                <w:sz w:val="18"/>
-                <w:szCs w:val="18"/>
-              </w:rPr>
-            </w:pPr>
-          </w:p>
-        </w:tc>
-        <w:tc>
-          <w:tcPr>
-            <w:tcW w:w="1345" w:type="dxa"/>
+            <w:tcW w:w="2340" w:type="dxa"/>
+            <w:tcBorders>
+              <w:bottom w:val="thickThinSmallGap" w:sz="12" w:space="0" w:color="auto"/>
+            </w:tcBorders>
+          </w:tcPr>
+          <w:p>
+            <w:pPr>
+              <w:rPr>
+                <w:sz w:val="18"/>
+                <w:szCs w:val="18"/>
+              </w:rPr>
+            </w:pPr>
+          </w:p>
+        </w:tc>
+        <w:tc>
+          <w:tcPr>
+            <w:tcW w:w="810" w:type="dxa"/>
+            <w:tcBorders>
+              <w:bottom w:val="thickThinSmallGap" w:sz="12" w:space="0" w:color="auto"/>
+            </w:tcBorders>
+          </w:tcPr>
+          <w:p>
+            <w:pPr>
+              <w:rPr>
+                <w:sz w:val="18"/>
+                <w:szCs w:val="18"/>
+              </w:rPr>
+            </w:pPr>
+          </w:p>
+        </w:tc>
+        <w:tc>
+          <w:tcPr>
+            <w:tcW w:w="1255" w:type="dxa"/>
             <w:tcBorders>
               <w:bottom w:val="thickThinSmallGap" w:sz="12" w:space="0" w:color="auto"/>
             </w:tcBorders>
@@ -1239,7 +1421,7 @@
       <w:tr>
         <w:tc>
           <w:tcPr>
-            <w:tcW w:w="1475" w:type="dxa"/>
+            <w:tcW w:w="1338" w:type="dxa"/>
             <w:vMerge w:val="restart"/>
             <w:tcBorders>
               <w:top w:val="thickThinSmallGap" w:sz="12" w:space="0" w:color="auto"/>
@@ -1264,18 +1446,20 @@
                 <w:sz w:val="18"/>
                 <w:szCs w:val="18"/>
               </w:rPr>
+              <w:lastRenderedPageBreak/>
               <w:t>Roles</w:t>
             </w:r>
           </w:p>
         </w:tc>
         <w:tc>
           <w:tcPr>
-            <w:tcW w:w="1472" w:type="dxa"/>
+            <w:tcW w:w="1077" w:type="dxa"/>
             <w:tcBorders>
               <w:top w:val="thickThinSmallGap" w:sz="12" w:space="0" w:color="auto"/>
               <w:left w:val="double" w:sz="4" w:space="0" w:color="auto"/>
               <w:bottom w:val="single" w:sz="4" w:space="0" w:color="auto"/>
             </w:tcBorders>
+            <w:shd w:val="clear" w:color="auto" w:fill="FDE9D9" w:themeFill="accent6" w:themeFillTint="33"/>
           </w:tcPr>
           <w:p>
             <w:pPr>
@@ -1299,7 +1483,7 @@
         </w:tc>
         <w:tc>
           <w:tcPr>
-            <w:tcW w:w="2817" w:type="dxa"/>
+            <w:tcW w:w="2790" w:type="dxa"/>
             <w:tcBorders>
               <w:top w:val="thickThinSmallGap" w:sz="12" w:space="0" w:color="auto"/>
               <w:bottom w:val="single" w:sz="4" w:space="0" w:color="auto"/>
@@ -1367,10 +1551,38 @@
         </w:tc>
         <w:tc>
           <w:tcPr>
-            <w:tcW w:w="1184" w:type="dxa"/>
+            <w:tcW w:w="810" w:type="dxa"/>
             <w:tcBorders>
               <w:top w:val="thickThinSmallGap" w:sz="12" w:space="0" w:color="auto"/>
               <w:bottom w:val="single" w:sz="4" w:space="0" w:color="auto"/>
+              <w:right w:val="single" w:sz="4" w:space="0" w:color="auto"/>
+            </w:tcBorders>
+          </w:tcPr>
+          <w:p>
+            <w:pPr>
+              <w:rPr>
+                <w:sz w:val="18"/>
+                <w:szCs w:val="18"/>
+              </w:rPr>
+            </w:pPr>
+            <w:r>
+              <w:rPr>
+                <w:rFonts w:ascii="Arial" w:hAnsi="Arial" w:cs="Arial"/>
+                <w:color w:val="00B050"/>
+                <w:sz w:val="18"/>
+                <w:szCs w:val="18"/>
+              </w:rPr>
+              <w:t>Minor</w:t>
+            </w:r>
+          </w:p>
+        </w:tc>
+        <w:tc>
+          <w:tcPr>
+            <w:tcW w:w="1170" w:type="dxa"/>
+            <w:tcBorders>
+              <w:top w:val="thickThinSmallGap" w:sz="12" w:space="0" w:color="auto"/>
+              <w:left w:val="single" w:sz="4" w:space="0" w:color="auto"/>
+              <w:bottom w:val="single" w:sz="4" w:space="0" w:color="auto"/>
               <w:right w:val="double" w:sz="4" w:space="0" w:color="auto"/>
             </w:tcBorders>
           </w:tcPr>
@@ -1388,13 +1600,13 @@
                 <w:sz w:val="18"/>
                 <w:szCs w:val="18"/>
               </w:rPr>
-              <w:t>Minor</w:t>
-            </w:r>
-          </w:p>
-        </w:tc>
-        <w:tc>
-          <w:tcPr>
-            <w:tcW w:w="1529" w:type="dxa"/>
+              <w:t>Greensheet-527</w:t>
+            </w:r>
+          </w:p>
+        </w:tc>
+        <w:tc>
+          <w:tcPr>
+            <w:tcW w:w="1350" w:type="dxa"/>
             <w:tcBorders>
               <w:top w:val="thickThinSmallGap" w:sz="12" w:space="0" w:color="auto"/>
               <w:left w:val="double" w:sz="4" w:space="0" w:color="auto"/>
@@ -1412,7 +1624,7 @@
         </w:tc>
         <w:tc>
           <w:tcPr>
-            <w:tcW w:w="1990" w:type="dxa"/>
+            <w:tcW w:w="2340" w:type="dxa"/>
             <w:tcBorders>
               <w:top w:val="thickThinSmallGap" w:sz="12" w:space="0" w:color="auto"/>
               <w:bottom w:val="single" w:sz="4" w:space="0" w:color="auto"/>
@@ -1429,7 +1641,7 @@
         </w:tc>
         <w:tc>
           <w:tcPr>
-            <w:tcW w:w="1128" w:type="dxa"/>
+            <w:tcW w:w="810" w:type="dxa"/>
             <w:tcBorders>
               <w:top w:val="thickThinSmallGap" w:sz="12" w:space="0" w:color="auto"/>
               <w:bottom w:val="single" w:sz="4" w:space="0" w:color="auto"/>
@@ -1446,7 +1658,7 @@
         </w:tc>
         <w:tc>
           <w:tcPr>
-            <w:tcW w:w="1345" w:type="dxa"/>
+            <w:tcW w:w="1255" w:type="dxa"/>
             <w:tcBorders>
               <w:top w:val="thickThinSmallGap" w:sz="12" w:space="0" w:color="auto"/>
               <w:bottom w:val="single" w:sz="4" w:space="0" w:color="auto"/>
@@ -1465,7 +1677,7 @@
       <w:tr>
         <w:tc>
           <w:tcPr>
-            <w:tcW w:w="1475" w:type="dxa"/>
+            <w:tcW w:w="1338" w:type="dxa"/>
             <w:vMerge/>
             <w:tcBorders>
               <w:top w:val="thickThinSmallGap" w:sz="12" w:space="0" w:color="auto"/>
@@ -1487,11 +1699,12 @@
         </w:tc>
         <w:tc>
           <w:tcPr>
-            <w:tcW w:w="1472" w:type="dxa"/>
+            <w:tcW w:w="1077" w:type="dxa"/>
             <w:tcBorders>
               <w:left w:val="double" w:sz="4" w:space="0" w:color="auto"/>
               <w:bottom w:val="single" w:sz="4" w:space="0" w:color="auto"/>
             </w:tcBorders>
+            <w:shd w:val="clear" w:color="auto" w:fill="FDE9D9" w:themeFill="accent6" w:themeFillTint="33"/>
           </w:tcPr>
           <w:p>
             <w:pPr>
@@ -1515,7 +1728,7 @@
         </w:tc>
         <w:tc>
           <w:tcPr>
-            <w:tcW w:w="2817" w:type="dxa"/>
+            <w:tcW w:w="2790" w:type="dxa"/>
             <w:tcBorders>
               <w:bottom w:val="single" w:sz="4" w:space="0" w:color="auto"/>
             </w:tcBorders>
@@ -1597,10 +1810,10 @@
         </w:tc>
         <w:tc>
           <w:tcPr>
-            <w:tcW w:w="1184" w:type="dxa"/>
+            <w:tcW w:w="810" w:type="dxa"/>
             <w:tcBorders>
               <w:bottom w:val="single" w:sz="4" w:space="0" w:color="auto"/>
-              <w:right w:val="double" w:sz="4" w:space="0" w:color="auto"/>
+              <w:right w:val="single" w:sz="4" w:space="0" w:color="auto"/>
             </w:tcBorders>
           </w:tcPr>
           <w:p>
@@ -1627,7 +1840,36 @@
         </w:tc>
         <w:tc>
           <w:tcPr>
-            <w:tcW w:w="1529" w:type="dxa"/>
+            <w:tcW w:w="1170" w:type="dxa"/>
+            <w:tcBorders>
+              <w:left w:val="single" w:sz="4" w:space="0" w:color="auto"/>
+              <w:bottom w:val="single" w:sz="4" w:space="0" w:color="auto"/>
+              <w:right w:val="double" w:sz="4" w:space="0" w:color="auto"/>
+            </w:tcBorders>
+          </w:tcPr>
+          <w:p>
+            <w:pPr>
+              <w:rPr>
+                <w:rFonts w:ascii="Arial" w:hAnsi="Arial" w:cs="Arial"/>
+                <w:color w:val="000000"/>
+                <w:sz w:val="18"/>
+                <w:szCs w:val="18"/>
+              </w:rPr>
+            </w:pPr>
+            <w:r>
+              <w:rPr>
+                <w:rFonts w:ascii="Arial" w:hAnsi="Arial" w:cs="Arial"/>
+                <w:color w:val="00B050"/>
+                <w:sz w:val="18"/>
+                <w:szCs w:val="18"/>
+              </w:rPr>
+              <w:t>Greensheet-526</w:t>
+            </w:r>
+          </w:p>
+        </w:tc>
+        <w:tc>
+          <w:tcPr>
+            <w:tcW w:w="1350" w:type="dxa"/>
             <w:tcBorders>
               <w:left w:val="double" w:sz="4" w:space="0" w:color="auto"/>
               <w:bottom w:val="single" w:sz="4" w:space="0" w:color="auto"/>
@@ -1646,7 +1888,7 @@
         </w:tc>
         <w:tc>
           <w:tcPr>
-            <w:tcW w:w="1990" w:type="dxa"/>
+            <w:tcW w:w="2340" w:type="dxa"/>
             <w:tcBorders>
               <w:bottom w:val="single" w:sz="4" w:space="0" w:color="auto"/>
             </w:tcBorders>
@@ -1664,7 +1906,7 @@
         </w:tc>
         <w:tc>
           <w:tcPr>
-            <w:tcW w:w="1128" w:type="dxa"/>
+            <w:tcW w:w="810" w:type="dxa"/>
             <w:tcBorders>
               <w:bottom w:val="single" w:sz="4" w:space="0" w:color="auto"/>
             </w:tcBorders>
@@ -1685,7 +1927,7 @@
         </w:tc>
         <w:tc>
           <w:tcPr>
-            <w:tcW w:w="1345" w:type="dxa"/>
+            <w:tcW w:w="1255" w:type="dxa"/>
             <w:tcBorders>
               <w:bottom w:val="single" w:sz="4" w:space="0" w:color="auto"/>
             </w:tcBorders>
@@ -1703,7 +1945,7 @@
       <w:tr>
         <w:tc>
           <w:tcPr>
-            <w:tcW w:w="1475" w:type="dxa"/>
+            <w:tcW w:w="1338" w:type="dxa"/>
             <w:vMerge/>
             <w:tcBorders>
               <w:top w:val="thickThinSmallGap" w:sz="12" w:space="0" w:color="auto"/>
@@ -1725,12 +1967,13 @@
         </w:tc>
         <w:tc>
           <w:tcPr>
-            <w:tcW w:w="1472" w:type="dxa"/>
+            <w:tcW w:w="1077" w:type="dxa"/>
             <w:tcBorders>
               <w:top w:val="single" w:sz="4" w:space="0" w:color="auto"/>
               <w:left w:val="double" w:sz="4" w:space="0" w:color="auto"/>
               <w:bottom w:val="thickThinSmallGap" w:sz="12" w:space="0" w:color="auto"/>
             </w:tcBorders>
+            <w:shd w:val="clear" w:color="auto" w:fill="FDE9D9" w:themeFill="accent6" w:themeFillTint="33"/>
           </w:tcPr>
           <w:p>
             <w:pPr>
@@ -1754,7 +1997,7 @@
         </w:tc>
         <w:tc>
           <w:tcPr>
-            <w:tcW w:w="2817" w:type="dxa"/>
+            <w:tcW w:w="2790" w:type="dxa"/>
             <w:tcBorders>
               <w:top w:val="single" w:sz="4" w:space="0" w:color="auto"/>
               <w:bottom w:val="thickThinSmallGap" w:sz="12" w:space="0" w:color="auto"/>
@@ -1802,11 +2045,11 @@
         </w:tc>
         <w:tc>
           <w:tcPr>
-            <w:tcW w:w="1184" w:type="dxa"/>
+            <w:tcW w:w="810" w:type="dxa"/>
             <w:tcBorders>
               <w:top w:val="single" w:sz="4" w:space="0" w:color="auto"/>
               <w:bottom w:val="thickThinSmallGap" w:sz="12" w:space="0" w:color="auto"/>
-              <w:right w:val="double" w:sz="4" w:space="0" w:color="auto"/>
+              <w:right w:val="single" w:sz="4" w:space="0" w:color="auto"/>
             </w:tcBorders>
           </w:tcPr>
           <w:p>
@@ -1833,7 +2076,37 @@
         </w:tc>
         <w:tc>
           <w:tcPr>
-            <w:tcW w:w="1529" w:type="dxa"/>
+            <w:tcW w:w="1170" w:type="dxa"/>
+            <w:tcBorders>
+              <w:top w:val="single" w:sz="4" w:space="0" w:color="auto"/>
+              <w:left w:val="single" w:sz="4" w:space="0" w:color="auto"/>
+              <w:bottom w:val="thickThinSmallGap" w:sz="12" w:space="0" w:color="auto"/>
+              <w:right w:val="double" w:sz="4" w:space="0" w:color="auto"/>
+            </w:tcBorders>
+          </w:tcPr>
+          <w:p>
+            <w:pPr>
+              <w:rPr>
+                <w:rFonts w:ascii="Arial" w:hAnsi="Arial" w:cs="Arial"/>
+                <w:color w:val="000000"/>
+                <w:sz w:val="18"/>
+                <w:szCs w:val="18"/>
+              </w:rPr>
+            </w:pPr>
+            <w:r>
+              <w:rPr>
+                <w:rFonts w:ascii="Arial" w:hAnsi="Arial" w:cs="Arial"/>
+                <w:color w:val="00B050"/>
+                <w:sz w:val="18"/>
+                <w:szCs w:val="18"/>
+              </w:rPr>
+              <w:t>Greensheet-525</w:t>
+            </w:r>
+          </w:p>
+        </w:tc>
+        <w:tc>
+          <w:tcPr>
+            <w:tcW w:w="1350" w:type="dxa"/>
             <w:tcBorders>
               <w:top w:val="single" w:sz="4" w:space="0" w:color="auto"/>
               <w:left w:val="double" w:sz="4" w:space="0" w:color="auto"/>
@@ -1853,7 +2126,7 @@
         </w:tc>
         <w:tc>
           <w:tcPr>
-            <w:tcW w:w="1990" w:type="dxa"/>
+            <w:tcW w:w="2340" w:type="dxa"/>
             <w:tcBorders>
               <w:top w:val="single" w:sz="4" w:space="0" w:color="auto"/>
               <w:bottom w:val="thickThinSmallGap" w:sz="12" w:space="0" w:color="auto"/>
@@ -1872,7 +2145,7 @@
         </w:tc>
         <w:tc>
           <w:tcPr>
-            <w:tcW w:w="1128" w:type="dxa"/>
+            <w:tcW w:w="810" w:type="dxa"/>
             <w:tcBorders>
               <w:top w:val="single" w:sz="4" w:space="0" w:color="auto"/>
               <w:bottom w:val="thickThinSmallGap" w:sz="12" w:space="0" w:color="auto"/>
@@ -1894,7 +2167,7 @@
         </w:tc>
         <w:tc>
           <w:tcPr>
-            <w:tcW w:w="1345" w:type="dxa"/>
+            <w:tcW w:w="1255" w:type="dxa"/>
             <w:tcBorders>
               <w:top w:val="single" w:sz="4" w:space="0" w:color="auto"/>
               <w:bottom w:val="thickThinSmallGap" w:sz="12" w:space="0" w:color="auto"/>
@@ -1913,7 +2186,7 @@
       <w:tr>
         <w:tc>
           <w:tcPr>
-            <w:tcW w:w="1475" w:type="dxa"/>
+            <w:tcW w:w="1338" w:type="dxa"/>
             <w:tcBorders>
               <w:top w:val="thickThinSmallGap" w:sz="12" w:space="0" w:color="auto"/>
               <w:bottom w:val="thickThinSmallGap" w:sz="12" w:space="0" w:color="auto"/>
@@ -1943,12 +2216,13 @@
         </w:tc>
         <w:tc>
           <w:tcPr>
-            <w:tcW w:w="1472" w:type="dxa"/>
+            <w:tcW w:w="1077" w:type="dxa"/>
             <w:tcBorders>
               <w:top w:val="thickThinSmallGap" w:sz="12" w:space="0" w:color="auto"/>
               <w:left w:val="double" w:sz="4" w:space="0" w:color="auto"/>
               <w:bottom w:val="thickThinSmallGap" w:sz="12" w:space="0" w:color="auto"/>
             </w:tcBorders>
+            <w:shd w:val="clear" w:color="auto" w:fill="FDE9D9" w:themeFill="accent6" w:themeFillTint="33"/>
           </w:tcPr>
           <w:p>
             <w:pPr>
@@ -1972,7 +2246,7 @@
         </w:tc>
         <w:tc>
           <w:tcPr>
-            <w:tcW w:w="2817" w:type="dxa"/>
+            <w:tcW w:w="2790" w:type="dxa"/>
             <w:tcBorders>
               <w:top w:val="thickThinSmallGap" w:sz="12" w:space="0" w:color="auto"/>
               <w:bottom w:val="thickThinSmallGap" w:sz="12" w:space="0" w:color="auto"/>
@@ -2000,10 +2274,40 @@
         </w:tc>
         <w:tc>
           <w:tcPr>
-            <w:tcW w:w="1184" w:type="dxa"/>
+            <w:tcW w:w="810" w:type="dxa"/>
             <w:tcBorders>
               <w:top w:val="thickThinSmallGap" w:sz="12" w:space="0" w:color="auto"/>
               <w:bottom w:val="thickThinSmallGap" w:sz="12" w:space="0" w:color="auto"/>
+              <w:right w:val="single" w:sz="4" w:space="0" w:color="auto"/>
+            </w:tcBorders>
+          </w:tcPr>
+          <w:p>
+            <w:pPr>
+              <w:rPr>
+                <w:rFonts w:ascii="Arial" w:hAnsi="Arial" w:cs="Arial"/>
+                <w:color w:val="000000"/>
+                <w:sz w:val="18"/>
+                <w:szCs w:val="18"/>
+              </w:rPr>
+            </w:pPr>
+            <w:r>
+              <w:rPr>
+                <w:rFonts w:ascii="Arial" w:hAnsi="Arial" w:cs="Arial"/>
+                <w:color w:val="FF0000"/>
+                <w:sz w:val="18"/>
+                <w:szCs w:val="18"/>
+              </w:rPr>
+              <w:t>Critical</w:t>
+            </w:r>
+          </w:p>
+        </w:tc>
+        <w:tc>
+          <w:tcPr>
+            <w:tcW w:w="1170" w:type="dxa"/>
+            <w:tcBorders>
+              <w:top w:val="thickThinSmallGap" w:sz="12" w:space="0" w:color="auto"/>
+              <w:left w:val="single" w:sz="4" w:space="0" w:color="auto"/>
+              <w:bottom w:val="thickThinSmallGap" w:sz="12" w:space="0" w:color="auto"/>
               <w:right w:val="double" w:sz="4" w:space="0" w:color="auto"/>
             </w:tcBorders>
           </w:tcPr>
@@ -2019,17 +2323,17 @@
             <w:r>
               <w:rPr>
                 <w:rFonts w:ascii="Arial" w:hAnsi="Arial" w:cs="Arial"/>
-                <w:color w:val="FF0000"/>
-                <w:sz w:val="18"/>
-                <w:szCs w:val="18"/>
-              </w:rPr>
-              <w:t>Critical</w:t>
-            </w:r>
-          </w:p>
-        </w:tc>
-        <w:tc>
-          <w:tcPr>
-            <w:tcW w:w="1529" w:type="dxa"/>
+                <w:color w:val="00B050"/>
+                <w:sz w:val="18"/>
+                <w:szCs w:val="18"/>
+              </w:rPr>
+              <w:t>Greensheet-516</w:t>
+            </w:r>
+          </w:p>
+        </w:tc>
+        <w:tc>
+          <w:tcPr>
+            <w:tcW w:w="1350" w:type="dxa"/>
             <w:tcBorders>
               <w:top w:val="thickThinSmallGap" w:sz="12" w:space="0" w:color="auto"/>
               <w:left w:val="double" w:sz="4" w:space="0" w:color="auto"/>
@@ -2049,7 +2353,7 @@
         </w:tc>
         <w:tc>
           <w:tcPr>
-            <w:tcW w:w="1990" w:type="dxa"/>
+            <w:tcW w:w="2340" w:type="dxa"/>
             <w:tcBorders>
               <w:top w:val="thickThinSmallGap" w:sz="12" w:space="0" w:color="auto"/>
               <w:bottom w:val="thickThinSmallGap" w:sz="12" w:space="0" w:color="auto"/>
@@ -2068,7 +2372,7 @@
         </w:tc>
         <w:tc>
           <w:tcPr>
-            <w:tcW w:w="1128" w:type="dxa"/>
+            <w:tcW w:w="810" w:type="dxa"/>
             <w:tcBorders>
               <w:top w:val="thickThinSmallGap" w:sz="12" w:space="0" w:color="auto"/>
               <w:bottom w:val="thickThinSmallGap" w:sz="12" w:space="0" w:color="auto"/>
@@ -2090,7 +2394,7 @@
         </w:tc>
         <w:tc>
           <w:tcPr>
-            <w:tcW w:w="1345" w:type="dxa"/>
+            <w:tcW w:w="1255" w:type="dxa"/>
             <w:tcBorders>
               <w:top w:val="thickThinSmallGap" w:sz="12" w:space="0" w:color="auto"/>
               <w:bottom w:val="thickThinSmallGap" w:sz="12" w:space="0" w:color="auto"/>
@@ -2109,7 +2413,7 @@
       <w:tr>
         <w:tc>
           <w:tcPr>
-            <w:tcW w:w="1475" w:type="dxa"/>
+            <w:tcW w:w="1338" w:type="dxa"/>
             <w:tcBorders>
               <w:top w:val="thickThinSmallGap" w:sz="12" w:space="0" w:color="auto"/>
               <w:bottom w:val="thickThinSmallGap" w:sz="12" w:space="0" w:color="auto"/>
@@ -2139,7 +2443,7 @@
         </w:tc>
         <w:tc>
           <w:tcPr>
-            <w:tcW w:w="1472" w:type="dxa"/>
+            <w:tcW w:w="1077" w:type="dxa"/>
             <w:tcBorders>
               <w:top w:val="thickThinSmallGap" w:sz="12" w:space="0" w:color="auto"/>
               <w:left w:val="double" w:sz="4" w:space="0" w:color="auto"/>
@@ -2168,7 +2472,7 @@
         </w:tc>
         <w:tc>
           <w:tcPr>
-            <w:tcW w:w="2817" w:type="dxa"/>
+            <w:tcW w:w="2790" w:type="dxa"/>
             <w:tcBorders>
               <w:top w:val="thickThinSmallGap" w:sz="12" w:space="0" w:color="auto"/>
               <w:bottom w:val="thickThinSmallGap" w:sz="12" w:space="0" w:color="auto"/>
@@ -2216,10 +2520,40 @@
         </w:tc>
         <w:tc>
           <w:tcPr>
-            <w:tcW w:w="1184" w:type="dxa"/>
+            <w:tcW w:w="810" w:type="dxa"/>
             <w:tcBorders>
               <w:top w:val="thickThinSmallGap" w:sz="12" w:space="0" w:color="auto"/>
               <w:bottom w:val="thickThinSmallGap" w:sz="12" w:space="0" w:color="auto"/>
+              <w:right w:val="single" w:sz="4" w:space="0" w:color="auto"/>
+            </w:tcBorders>
+          </w:tcPr>
+          <w:p>
+            <w:pPr>
+              <w:rPr>
+                <w:rFonts w:ascii="Arial" w:hAnsi="Arial" w:cs="Arial"/>
+                <w:color w:val="000000"/>
+                <w:sz w:val="18"/>
+                <w:szCs w:val="18"/>
+              </w:rPr>
+            </w:pPr>
+            <w:r>
+              <w:rPr>
+                <w:rFonts w:ascii="Arial" w:hAnsi="Arial" w:cs="Arial"/>
+                <w:color w:val="0070C0"/>
+                <w:sz w:val="18"/>
+                <w:szCs w:val="18"/>
+              </w:rPr>
+              <w:t>TBD, might not be necessary according to OGA</w:t>
+            </w:r>
+          </w:p>
+        </w:tc>
+        <w:tc>
+          <w:tcPr>
+            <w:tcW w:w="1170" w:type="dxa"/>
+            <w:tcBorders>
+              <w:top w:val="thickThinSmallGap" w:sz="12" w:space="0" w:color="auto"/>
+              <w:left w:val="single" w:sz="4" w:space="0" w:color="auto"/>
+              <w:bottom w:val="thickThinSmallGap" w:sz="12" w:space="0" w:color="auto"/>
               <w:right w:val="double" w:sz="4" w:space="0" w:color="auto"/>
             </w:tcBorders>
           </w:tcPr>
@@ -2232,20 +2566,11 @@
                 <w:szCs w:val="18"/>
               </w:rPr>
             </w:pPr>
-            <w:r>
-              <w:rPr>
-                <w:rFonts w:ascii="Arial" w:hAnsi="Arial" w:cs="Arial"/>
-                <w:color w:val="0070C0"/>
-                <w:sz w:val="18"/>
-                <w:szCs w:val="18"/>
-              </w:rPr>
-              <w:t>TBD, might not be necessary according to OGA</w:t>
-            </w:r>
-          </w:p>
-        </w:tc>
-        <w:tc>
-          <w:tcPr>
-            <w:tcW w:w="1529" w:type="dxa"/>
+          </w:p>
+        </w:tc>
+        <w:tc>
+          <w:tcPr>
+            <w:tcW w:w="1350" w:type="dxa"/>
             <w:tcBorders>
               <w:top w:val="thickThinSmallGap" w:sz="12" w:space="0" w:color="auto"/>
               <w:left w:val="double" w:sz="4" w:space="0" w:color="auto"/>
@@ -2265,7 +2590,7 @@
         </w:tc>
         <w:tc>
           <w:tcPr>
-            <w:tcW w:w="1990" w:type="dxa"/>
+            <w:tcW w:w="2340" w:type="dxa"/>
             <w:tcBorders>
               <w:top w:val="thickThinSmallGap" w:sz="12" w:space="0" w:color="auto"/>
               <w:bottom w:val="thickThinSmallGap" w:sz="12" w:space="0" w:color="auto"/>
@@ -2284,7 +2609,7 @@
         </w:tc>
         <w:tc>
           <w:tcPr>
-            <w:tcW w:w="1128" w:type="dxa"/>
+            <w:tcW w:w="810" w:type="dxa"/>
             <w:tcBorders>
               <w:top w:val="thickThinSmallGap" w:sz="12" w:space="0" w:color="auto"/>
               <w:bottom w:val="thickThinSmallGap" w:sz="12" w:space="0" w:color="auto"/>
@@ -2306,7 +2631,7 @@
         </w:tc>
         <w:tc>
           <w:tcPr>
-            <w:tcW w:w="1345" w:type="dxa"/>
+            <w:tcW w:w="1255" w:type="dxa"/>
             <w:tcBorders>
               <w:top w:val="thickThinSmallGap" w:sz="12" w:space="0" w:color="auto"/>
               <w:bottom w:val="thickThinSmallGap" w:sz="12" w:space="0" w:color="auto"/>
@@ -2328,7 +2653,7 @@
         </w:trPr>
         <w:tc>
           <w:tcPr>
-            <w:tcW w:w="1475" w:type="dxa"/>
+            <w:tcW w:w="1338" w:type="dxa"/>
             <w:vMerge w:val="restart"/>
             <w:tcBorders>
               <w:top w:val="thickThinSmallGap" w:sz="12" w:space="0" w:color="auto"/>
@@ -2358,12 +2683,13 @@
         </w:tc>
         <w:tc>
           <w:tcPr>
-            <w:tcW w:w="1472" w:type="dxa"/>
+            <w:tcW w:w="1077" w:type="dxa"/>
             <w:tcBorders>
               <w:top w:val="thickThinSmallGap" w:sz="12" w:space="0" w:color="auto"/>
               <w:left w:val="double" w:sz="4" w:space="0" w:color="auto"/>
               <w:bottom w:val="single" w:sz="4" w:space="0" w:color="auto"/>
             </w:tcBorders>
+            <w:shd w:val="clear" w:color="auto" w:fill="FDE9D9" w:themeFill="accent6" w:themeFillTint="33"/>
           </w:tcPr>
           <w:p>
             <w:pPr>
@@ -2397,7 +2723,7 @@
         </w:tc>
         <w:tc>
           <w:tcPr>
-            <w:tcW w:w="2817" w:type="dxa"/>
+            <w:tcW w:w="2790" w:type="dxa"/>
             <w:tcBorders>
               <w:top w:val="thickThinSmallGap" w:sz="12" w:space="0" w:color="auto"/>
               <w:bottom w:val="single" w:sz="4" w:space="0" w:color="auto"/>
@@ -2435,41 +2761,73 @@
         </w:tc>
         <w:tc>
           <w:tcPr>
-            <w:tcW w:w="1184" w:type="dxa"/>
+            <w:tcW w:w="810" w:type="dxa"/>
             <w:tcBorders>
               <w:top w:val="thickThinSmallGap" w:sz="12" w:space="0" w:color="auto"/>
               <w:bottom w:val="single" w:sz="4" w:space="0" w:color="auto"/>
+              <w:right w:val="single" w:sz="4" w:space="0" w:color="auto"/>
+            </w:tcBorders>
+          </w:tcPr>
+          <w:p>
+            <w:pPr>
+              <w:rPr>
+                <w:rFonts w:ascii="Arial" w:hAnsi="Arial" w:cs="Arial"/>
+                <w:color w:val="000000"/>
+                <w:sz w:val="18"/>
+                <w:szCs w:val="18"/>
+              </w:rPr>
+            </w:pPr>
+            <w:r>
+              <w:rPr>
+                <w:rFonts w:ascii="Arial" w:hAnsi="Arial" w:cs="Arial"/>
+                <w:color w:val="FF0000"/>
+                <w:sz w:val="18"/>
+                <w:szCs w:val="18"/>
+              </w:rPr>
+              <w:t>Critical</w:t>
+            </w:r>
+          </w:p>
+        </w:tc>
+        <w:tc>
+          <w:tcPr>
+            <w:tcW w:w="1170" w:type="dxa"/>
+            <w:tcBorders>
+              <w:top w:val="thickThinSmallGap" w:sz="12" w:space="0" w:color="auto"/>
+              <w:left w:val="single" w:sz="4" w:space="0" w:color="auto"/>
+              <w:bottom w:val="single" w:sz="4" w:space="0" w:color="auto"/>
               <w:right w:val="double" w:sz="4" w:space="0" w:color="auto"/>
             </w:tcBorders>
-          </w:tcPr>
-          <w:p>
-            <w:pPr>
-              <w:rPr>
-                <w:rFonts w:ascii="Arial" w:hAnsi="Arial" w:cs="Arial"/>
-                <w:color w:val="000000"/>
-                <w:sz w:val="18"/>
-                <w:szCs w:val="18"/>
-              </w:rPr>
-            </w:pPr>
-            <w:r>
-              <w:rPr>
-                <w:rFonts w:ascii="Arial" w:hAnsi="Arial" w:cs="Arial"/>
-                <w:color w:val="FF0000"/>
-                <w:sz w:val="18"/>
-                <w:szCs w:val="18"/>
-              </w:rPr>
-              <w:t>Critical</w:t>
-            </w:r>
-          </w:p>
-        </w:tc>
-        <w:tc>
-          <w:tcPr>
-            <w:tcW w:w="1529" w:type="dxa"/>
+            <w:shd w:val="clear" w:color="auto" w:fill="auto"/>
+          </w:tcPr>
+          <w:p>
+            <w:pPr>
+              <w:rPr>
+                <w:rFonts w:ascii="Arial" w:hAnsi="Arial" w:cs="Arial"/>
+                <w:color w:val="000000"/>
+                <w:sz w:val="18"/>
+                <w:szCs w:val="18"/>
+              </w:rPr>
+            </w:pPr>
+            <w:r>
+              <w:rPr>
+                <w:rFonts w:ascii="Arial" w:hAnsi="Arial" w:cs="Arial"/>
+                <w:color w:val="00B050"/>
+                <w:sz w:val="18"/>
+                <w:szCs w:val="18"/>
+              </w:rPr>
+              <w:t>Greensheet-528</w:t>
+            </w:r>
+          </w:p>
+        </w:tc>
+        <w:tc>
+          <w:tcPr>
+            <w:tcW w:w="1350" w:type="dxa"/>
             <w:tcBorders>
               <w:top w:val="thickThinSmallGap" w:sz="12" w:space="0" w:color="auto"/>
               <w:left w:val="double" w:sz="4" w:space="0" w:color="auto"/>
               <w:bottom w:val="single" w:sz="4" w:space="0" w:color="auto"/>
             </w:tcBorders>
+            <w:shd w:val="clear" w:color="auto" w:fill="FDE9D9" w:themeFill="accent6" w:themeFillTint="33"/>
           </w:tcPr>
           <w:p>
             <w:pPr>
@@ -2493,7 +2851,7 @@
         </w:tc>
         <w:tc>
           <w:tcPr>
-            <w:tcW w:w="1990" w:type="dxa"/>
+            <w:tcW w:w="2340" w:type="dxa"/>
             <w:tcBorders>
               <w:top w:val="thickThinSmallGap" w:sz="12" w:space="0" w:color="auto"/>
               <w:bottom w:val="single" w:sz="4" w:space="0" w:color="auto"/>
@@ -2614,7 +2972,27 @@
                 <w:szCs w:val="18"/>
               </w:rPr>
               <w:br/>
-              <w:t xml:space="preserve">c. Usually reporting is ordered on current FY, however it may go back 2-3 years. In addition, the current </w:t>
+              <w:t xml:space="preserve">c. Usually reporting is ordered on current FY, however it may go back 2-3 years. In addition, the current FY may have 2 or more versions of published </w:t>
+            </w:r>
+            <w:proofErr w:type="spellStart"/>
+            <w:r>
+              <w:rPr>
+                <w:rFonts w:ascii="Arial" w:hAnsi="Arial" w:cs="Arial"/>
+                <w:color w:val="000000"/>
+                <w:sz w:val="18"/>
+                <w:szCs w:val="18"/>
+              </w:rPr>
+              <w:t>GreenSheets</w:t>
+            </w:r>
+            <w:proofErr w:type="spellEnd"/>
+            <w:r>
+              <w:rPr>
+                <w:rFonts w:ascii="Arial" w:hAnsi="Arial" w:cs="Arial"/>
+                <w:color w:val="000000"/>
+                <w:sz w:val="18"/>
+                <w:szCs w:val="18"/>
+              </w:rPr>
+              <w:t xml:space="preserve"> questions. In order to reliably select all the relevant questions across the published versions, </w:t>
             </w:r>
             <w:r>
               <w:rPr>
@@ -2624,27 +3002,7 @@
                 <w:szCs w:val="18"/>
               </w:rPr>
               <w:lastRenderedPageBreak/>
-              <w:t xml:space="preserve">FY may have 2 or more versions of published </w:t>
-            </w:r>
-            <w:proofErr w:type="spellStart"/>
-            <w:r>
-              <w:rPr>
-                <w:rFonts w:ascii="Arial" w:hAnsi="Arial" w:cs="Arial"/>
-                <w:color w:val="000000"/>
-                <w:sz w:val="18"/>
-                <w:szCs w:val="18"/>
-              </w:rPr>
-              <w:t>GreenSheets</w:t>
-            </w:r>
-            <w:proofErr w:type="spellEnd"/>
-            <w:r>
-              <w:rPr>
-                <w:rFonts w:ascii="Arial" w:hAnsi="Arial" w:cs="Arial"/>
-                <w:color w:val="000000"/>
-                <w:sz w:val="18"/>
-                <w:szCs w:val="18"/>
-              </w:rPr>
-              <w:t xml:space="preserve"> questions. In order to reliably select all the relevant questions across the published versions, OGA needs a screen where user will be able to select a range of dates and the system will produce a report with all published questions. The user will be able to select multiple questions and either send it as a parameter for the report or save it outside the system to be used in </w:t>
+              <w:t xml:space="preserve">OGA needs a screen where user will be able to select a range of dates and the system will produce a report with all published questions. The user will be able to select multiple questions and either send it as a parameter for the report or save it outside the system to be used in </w:t>
             </w:r>
             <w:proofErr w:type="spellStart"/>
             <w:r>
@@ -2714,23 +3072,13 @@
                 <w:szCs w:val="18"/>
               </w:rPr>
               <w:br/>
-              <w:t xml:space="preserve">f. For multiyear awards, only select the grant of the award was issued in the </w:t>
-            </w:r>
-            <w:r>
-              <w:rPr>
-                <w:rFonts w:ascii="Arial" w:hAnsi="Arial" w:cs="Arial"/>
-                <w:color w:val="000000"/>
-                <w:sz w:val="18"/>
-                <w:szCs w:val="18"/>
-              </w:rPr>
-              <w:lastRenderedPageBreak/>
-              <w:t xml:space="preserve">requested FY of the report. </w:t>
-            </w:r>
-          </w:p>
-        </w:tc>
-        <w:tc>
-          <w:tcPr>
-            <w:tcW w:w="1128" w:type="dxa"/>
+              <w:t xml:space="preserve">f. For multiyear awards, only select the grant of the award was issued in the requested FY of the report. </w:t>
+            </w:r>
+          </w:p>
+        </w:tc>
+        <w:tc>
+          <w:tcPr>
+            <w:tcW w:w="810" w:type="dxa"/>
             <w:tcBorders>
               <w:top w:val="thickThinSmallGap" w:sz="12" w:space="0" w:color="auto"/>
               <w:bottom w:val="single" w:sz="4" w:space="0" w:color="auto"/>
@@ -2759,7 +3107,7 @@
         </w:tc>
         <w:tc>
           <w:tcPr>
-            <w:tcW w:w="1345" w:type="dxa"/>
+            <w:tcW w:w="1255" w:type="dxa"/>
             <w:tcBorders>
               <w:top w:val="thickThinSmallGap" w:sz="12" w:space="0" w:color="auto"/>
               <w:bottom w:val="single" w:sz="4" w:space="0" w:color="auto"/>
@@ -2768,6 +3116,8 @@
           <w:p>
             <w:pPr>
               <w:rPr>
+                <w:rFonts w:ascii="Arial" w:hAnsi="Arial" w:cs="Arial"/>
+                <w:color w:val="00B050"/>
                 <w:sz w:val="18"/>
                 <w:szCs w:val="18"/>
               </w:rPr>
@@ -2780,6 +3130,50 @@
                 <w:szCs w:val="18"/>
               </w:rPr>
               <w:t>OGAI2E-138</w:t>
+            </w:r>
+            <w:r>
+              <w:rPr>
+                <w:rFonts w:ascii="Arial" w:hAnsi="Arial" w:cs="Arial"/>
+                <w:color w:val="000000"/>
+                <w:sz w:val="18"/>
+                <w:szCs w:val="18"/>
+              </w:rPr>
+              <w:t xml:space="preserve">, (related to </w:t>
+            </w:r>
+            <w:r>
+              <w:rPr>
+                <w:rFonts w:ascii="Arial" w:hAnsi="Arial" w:cs="Arial"/>
+                <w:color w:val="00B050"/>
+                <w:sz w:val="18"/>
+                <w:szCs w:val="18"/>
+              </w:rPr>
+              <w:t>Greensheet-528</w:t>
+            </w:r>
+            <w:r>
+              <w:rPr>
+                <w:rFonts w:ascii="Arial" w:hAnsi="Arial" w:cs="Arial"/>
+                <w:color w:val="00B050"/>
+                <w:sz w:val="18"/>
+                <w:szCs w:val="18"/>
+              </w:rPr>
+              <w:t>, Greensheet-529,</w:t>
+            </w:r>
+          </w:p>
+          <w:p>
+            <w:pPr>
+              <w:rPr>
+                <w:sz w:val="18"/>
+                <w:szCs w:val="18"/>
+              </w:rPr>
+            </w:pPr>
+            <w:r>
+              <w:rPr>
+                <w:rFonts w:ascii="Arial" w:hAnsi="Arial" w:cs="Arial"/>
+                <w:color w:val="00B050"/>
+                <w:sz w:val="18"/>
+                <w:szCs w:val="18"/>
+              </w:rPr>
+              <w:t>Greensheet-530)</w:t>
             </w:r>
           </w:p>
         </w:tc>
@@ -2790,7 +3184,7 @@
         </w:trPr>
         <w:tc>
           <w:tcPr>
-            <w:tcW w:w="1475" w:type="dxa"/>
+            <w:tcW w:w="1338" w:type="dxa"/>
             <w:vMerge/>
             <w:tcBorders>
               <w:top w:val="double" w:sz="4" w:space="0" w:color="auto"/>
@@ -2810,12 +3204,13 @@
         </w:tc>
         <w:tc>
           <w:tcPr>
-            <w:tcW w:w="1472" w:type="dxa"/>
+            <w:tcW w:w="1077" w:type="dxa"/>
             <w:tcBorders>
               <w:top w:val="single" w:sz="4" w:space="0" w:color="auto"/>
               <w:left w:val="double" w:sz="4" w:space="0" w:color="auto"/>
               <w:bottom w:val="single" w:sz="4" w:space="0" w:color="auto"/>
             </w:tcBorders>
+            <w:shd w:val="clear" w:color="auto" w:fill="FDE9D9" w:themeFill="accent6" w:themeFillTint="33"/>
           </w:tcPr>
           <w:p>
             <w:pPr>
@@ -2837,7 +3232,7 @@
         </w:tc>
         <w:tc>
           <w:tcPr>
-            <w:tcW w:w="2817" w:type="dxa"/>
+            <w:tcW w:w="2790" w:type="dxa"/>
             <w:tcBorders>
               <w:bottom w:val="single" w:sz="4" w:space="0" w:color="auto"/>
             </w:tcBorders>
@@ -2864,8 +3259,37 @@
         </w:tc>
         <w:tc>
           <w:tcPr>
-            <w:tcW w:w="1184" w:type="dxa"/>
-            <w:tcBorders>
+            <w:tcW w:w="810" w:type="dxa"/>
+            <w:tcBorders>
+              <w:bottom w:val="single" w:sz="4" w:space="0" w:color="auto"/>
+              <w:right w:val="single" w:sz="4" w:space="0" w:color="auto"/>
+            </w:tcBorders>
+          </w:tcPr>
+          <w:p>
+            <w:pPr>
+              <w:rPr>
+                <w:rFonts w:ascii="Arial" w:hAnsi="Arial" w:cs="Arial"/>
+                <w:color w:val="000000"/>
+                <w:sz w:val="18"/>
+                <w:szCs w:val="18"/>
+              </w:rPr>
+            </w:pPr>
+            <w:r>
+              <w:rPr>
+                <w:rFonts w:ascii="Arial" w:hAnsi="Arial" w:cs="Arial"/>
+                <w:color w:val="FF0000"/>
+                <w:sz w:val="18"/>
+                <w:szCs w:val="18"/>
+              </w:rPr>
+              <w:t>Critical</w:t>
+            </w:r>
+          </w:p>
+        </w:tc>
+        <w:tc>
+          <w:tcPr>
+            <w:tcW w:w="1170" w:type="dxa"/>
+            <w:tcBorders>
+              <w:left w:val="single" w:sz="4" w:space="0" w:color="auto"/>
               <w:bottom w:val="single" w:sz="4" w:space="0" w:color="auto"/>
               <w:right w:val="double" w:sz="4" w:space="0" w:color="auto"/>
             </w:tcBorders>
@@ -2882,17 +3306,17 @@
             <w:r>
               <w:rPr>
                 <w:rFonts w:ascii="Arial" w:hAnsi="Arial" w:cs="Arial"/>
-                <w:color w:val="FF0000"/>
-                <w:sz w:val="18"/>
-                <w:szCs w:val="18"/>
-              </w:rPr>
-              <w:t>Critical</w:t>
-            </w:r>
-          </w:p>
-        </w:tc>
-        <w:tc>
-          <w:tcPr>
-            <w:tcW w:w="1529" w:type="dxa"/>
+                <w:color w:val="00B050"/>
+                <w:sz w:val="18"/>
+                <w:szCs w:val="18"/>
+              </w:rPr>
+              <w:t>Greensheet-529</w:t>
+            </w:r>
+          </w:p>
+        </w:tc>
+        <w:tc>
+          <w:tcPr>
+            <w:tcW w:w="1350" w:type="dxa"/>
             <w:tcBorders>
               <w:left w:val="double" w:sz="4" w:space="0" w:color="auto"/>
               <w:bottom w:val="single" w:sz="4" w:space="0" w:color="auto"/>
@@ -2911,7 +3335,7 @@
         </w:tc>
         <w:tc>
           <w:tcPr>
-            <w:tcW w:w="1990" w:type="dxa"/>
+            <w:tcW w:w="2340" w:type="dxa"/>
             <w:tcBorders>
               <w:bottom w:val="single" w:sz="4" w:space="0" w:color="auto"/>
             </w:tcBorders>
@@ -2929,7 +3353,7 @@
         </w:tc>
         <w:tc>
           <w:tcPr>
-            <w:tcW w:w="1128" w:type="dxa"/>
+            <w:tcW w:w="810" w:type="dxa"/>
             <w:tcBorders>
               <w:bottom w:val="single" w:sz="4" w:space="0" w:color="auto"/>
             </w:tcBorders>
@@ -2947,7 +3371,7 @@
         </w:tc>
         <w:tc>
           <w:tcPr>
-            <w:tcW w:w="1345" w:type="dxa"/>
+            <w:tcW w:w="1255" w:type="dxa"/>
             <w:tcBorders>
               <w:bottom w:val="single" w:sz="4" w:space="0" w:color="auto"/>
             </w:tcBorders>
@@ -2970,7 +3394,7 @@
         </w:trPr>
         <w:tc>
           <w:tcPr>
-            <w:tcW w:w="1475" w:type="dxa"/>
+            <w:tcW w:w="1338" w:type="dxa"/>
             <w:vMerge/>
             <w:tcBorders>
               <w:top w:val="double" w:sz="4" w:space="0" w:color="auto"/>
@@ -2990,12 +3414,13 @@
         </w:tc>
         <w:tc>
           <w:tcPr>
-            <w:tcW w:w="1472" w:type="dxa"/>
+            <w:tcW w:w="1077" w:type="dxa"/>
             <w:tcBorders>
               <w:top w:val="single" w:sz="4" w:space="0" w:color="auto"/>
               <w:left w:val="double" w:sz="4" w:space="0" w:color="auto"/>
               <w:bottom w:val="thickThinSmallGap" w:sz="12" w:space="0" w:color="auto"/>
             </w:tcBorders>
+            <w:shd w:val="clear" w:color="auto" w:fill="FDE9D9" w:themeFill="accent6" w:themeFillTint="33"/>
           </w:tcPr>
           <w:p>
             <w:pPr>
@@ -3017,7 +3442,7 @@
         </w:tc>
         <w:tc>
           <w:tcPr>
-            <w:tcW w:w="2817" w:type="dxa"/>
+            <w:tcW w:w="2790" w:type="dxa"/>
             <w:tcBorders>
               <w:top w:val="single" w:sz="4" w:space="0" w:color="auto"/>
               <w:bottom w:val="thickThinSmallGap" w:sz="12" w:space="0" w:color="auto"/>
@@ -3045,41 +3470,73 @@
         </w:tc>
         <w:tc>
           <w:tcPr>
-            <w:tcW w:w="1184" w:type="dxa"/>
+            <w:tcW w:w="810" w:type="dxa"/>
             <w:tcBorders>
               <w:top w:val="single" w:sz="4" w:space="0" w:color="auto"/>
               <w:bottom w:val="thickThinSmallGap" w:sz="12" w:space="0" w:color="auto"/>
+              <w:right w:val="single" w:sz="4" w:space="0" w:color="auto"/>
+            </w:tcBorders>
+          </w:tcPr>
+          <w:p>
+            <w:pPr>
+              <w:rPr>
+                <w:rFonts w:ascii="Arial" w:hAnsi="Arial" w:cs="Arial"/>
+                <w:color w:val="000000"/>
+                <w:sz w:val="18"/>
+                <w:szCs w:val="18"/>
+              </w:rPr>
+            </w:pPr>
+            <w:r>
+              <w:rPr>
+                <w:rFonts w:ascii="Arial" w:hAnsi="Arial" w:cs="Arial"/>
+                <w:color w:val="FF0000"/>
+                <w:sz w:val="18"/>
+                <w:szCs w:val="18"/>
+              </w:rPr>
+              <w:t>Critical</w:t>
+            </w:r>
+          </w:p>
+        </w:tc>
+        <w:tc>
+          <w:tcPr>
+            <w:tcW w:w="1170" w:type="dxa"/>
+            <w:tcBorders>
+              <w:top w:val="single" w:sz="4" w:space="0" w:color="auto"/>
+              <w:left w:val="single" w:sz="4" w:space="0" w:color="auto"/>
+              <w:bottom w:val="thickThinSmallGap" w:sz="12" w:space="0" w:color="auto"/>
               <w:right w:val="double" w:sz="4" w:space="0" w:color="auto"/>
             </w:tcBorders>
-          </w:tcPr>
-          <w:p>
-            <w:pPr>
-              <w:rPr>
-                <w:rFonts w:ascii="Arial" w:hAnsi="Arial" w:cs="Arial"/>
-                <w:color w:val="000000"/>
-                <w:sz w:val="18"/>
-                <w:szCs w:val="18"/>
-              </w:rPr>
-            </w:pPr>
-            <w:r>
-              <w:rPr>
-                <w:rFonts w:ascii="Arial" w:hAnsi="Arial" w:cs="Arial"/>
-                <w:color w:val="FF0000"/>
-                <w:sz w:val="18"/>
-                <w:szCs w:val="18"/>
-              </w:rPr>
-              <w:t>Critical</w:t>
-            </w:r>
-          </w:p>
-        </w:tc>
-        <w:tc>
-          <w:tcPr>
-            <w:tcW w:w="1529" w:type="dxa"/>
+            <w:shd w:val="clear" w:color="auto" w:fill="auto"/>
+          </w:tcPr>
+          <w:p>
+            <w:pPr>
+              <w:rPr>
+                <w:rFonts w:ascii="Arial" w:hAnsi="Arial" w:cs="Arial"/>
+                <w:color w:val="000000"/>
+                <w:sz w:val="18"/>
+                <w:szCs w:val="18"/>
+              </w:rPr>
+            </w:pPr>
+            <w:r>
+              <w:rPr>
+                <w:rFonts w:ascii="Arial" w:hAnsi="Arial" w:cs="Arial"/>
+                <w:color w:val="00B050"/>
+                <w:sz w:val="18"/>
+                <w:szCs w:val="18"/>
+              </w:rPr>
+              <w:t>Greensheet-530</w:t>
+            </w:r>
+          </w:p>
+        </w:tc>
+        <w:tc>
+          <w:tcPr>
+            <w:tcW w:w="1350" w:type="dxa"/>
             <w:tcBorders>
               <w:top w:val="single" w:sz="4" w:space="0" w:color="auto"/>
               <w:left w:val="double" w:sz="4" w:space="0" w:color="auto"/>
               <w:bottom w:val="thickThinSmallGap" w:sz="12" w:space="0" w:color="auto"/>
             </w:tcBorders>
+            <w:shd w:val="clear" w:color="auto" w:fill="FDE9D9" w:themeFill="accent6" w:themeFillTint="33"/>
           </w:tcPr>
           <w:p>
             <w:pPr>
@@ -3114,7 +3571,7 @@
         </w:tc>
         <w:tc>
           <w:tcPr>
-            <w:tcW w:w="1990" w:type="dxa"/>
+            <w:tcW w:w="2340" w:type="dxa"/>
             <w:tcBorders>
               <w:top w:val="single" w:sz="4" w:space="0" w:color="auto"/>
               <w:bottom w:val="thickThinSmallGap" w:sz="12" w:space="0" w:color="auto"/>
@@ -3142,7 +3599,7 @@
         </w:tc>
         <w:tc>
           <w:tcPr>
-            <w:tcW w:w="1128" w:type="dxa"/>
+            <w:tcW w:w="810" w:type="dxa"/>
             <w:tcBorders>
               <w:top w:val="single" w:sz="4" w:space="0" w:color="auto"/>
               <w:bottom w:val="thickThinSmallGap" w:sz="12" w:space="0" w:color="auto"/>
@@ -3170,7 +3627,7 @@
         </w:tc>
         <w:tc>
           <w:tcPr>
-            <w:tcW w:w="1345" w:type="dxa"/>
+            <w:tcW w:w="1255" w:type="dxa"/>
             <w:tcBorders>
               <w:top w:val="single" w:sz="4" w:space="0" w:color="auto"/>
               <w:bottom w:val="thickThinSmallGap" w:sz="12" w:space="0" w:color="auto"/>
@@ -3191,6 +3648,24 @@
                 <w:szCs w:val="18"/>
               </w:rPr>
               <w:t>OGAI2E-140</w:t>
+            </w:r>
+            <w:r>
+              <w:rPr>
+                <w:rFonts w:ascii="Arial" w:hAnsi="Arial" w:cs="Arial"/>
+                <w:color w:val="000000"/>
+                <w:sz w:val="18"/>
+                <w:szCs w:val="18"/>
+              </w:rPr>
+              <w:t>/</w:t>
+            </w:r>
+            <w:r>
+              <w:rPr>
+                <w:rFonts w:ascii="Arial" w:hAnsi="Arial" w:cs="Arial"/>
+                <w:color w:val="00B050"/>
+                <w:sz w:val="18"/>
+                <w:szCs w:val="18"/>
+              </w:rPr>
+              <w:t xml:space="preserve"> Greensheet-523</w:t>
             </w:r>
           </w:p>
         </w:tc>
@@ -3198,7 +3673,7 @@
       <w:tr>
         <w:tc>
           <w:tcPr>
-            <w:tcW w:w="1475" w:type="dxa"/>
+            <w:tcW w:w="1338" w:type="dxa"/>
             <w:vMerge w:val="restart"/>
             <w:tcBorders>
               <w:top w:val="thickThinSmallGap" w:sz="12" w:space="0" w:color="auto"/>
@@ -3227,11 +3702,12 @@
         </w:tc>
         <w:tc>
           <w:tcPr>
-            <w:tcW w:w="1472" w:type="dxa"/>
+            <w:tcW w:w="1077" w:type="dxa"/>
             <w:tcBorders>
               <w:top w:val="thickThinSmallGap" w:sz="12" w:space="0" w:color="auto"/>
               <w:left w:val="double" w:sz="4" w:space="0" w:color="auto"/>
             </w:tcBorders>
+            <w:shd w:val="clear" w:color="auto" w:fill="FDE9D9" w:themeFill="accent6" w:themeFillTint="33"/>
           </w:tcPr>
           <w:p>
             <w:pPr>
@@ -3255,7 +3731,7 @@
         </w:tc>
         <w:tc>
           <w:tcPr>
-            <w:tcW w:w="2817" w:type="dxa"/>
+            <w:tcW w:w="2790" w:type="dxa"/>
             <w:tcBorders>
               <w:top w:val="thickThinSmallGap" w:sz="12" w:space="0" w:color="auto"/>
             </w:tcBorders>
@@ -3282,40 +3758,71 @@
         </w:tc>
         <w:tc>
           <w:tcPr>
-            <w:tcW w:w="1184" w:type="dxa"/>
+            <w:tcW w:w="810" w:type="dxa"/>
             <w:tcBorders>
               <w:top w:val="thickThinSmallGap" w:sz="12" w:space="0" w:color="auto"/>
+              <w:right w:val="single" w:sz="4" w:space="0" w:color="auto"/>
+            </w:tcBorders>
+          </w:tcPr>
+          <w:p>
+            <w:pPr>
+              <w:rPr>
+                <w:rFonts w:ascii="Arial" w:hAnsi="Arial" w:cs="Arial"/>
+                <w:color w:val="FF0000"/>
+                <w:sz w:val="18"/>
+                <w:szCs w:val="18"/>
+              </w:rPr>
+            </w:pPr>
+            <w:r>
+              <w:rPr>
+                <w:rFonts w:ascii="Arial" w:hAnsi="Arial" w:cs="Arial"/>
+                <w:color w:val="FF0000"/>
+                <w:sz w:val="18"/>
+                <w:szCs w:val="18"/>
+              </w:rPr>
+              <w:t>Critical</w:t>
+            </w:r>
+          </w:p>
+        </w:tc>
+        <w:tc>
+          <w:tcPr>
+            <w:tcW w:w="1170" w:type="dxa"/>
+            <w:tcBorders>
+              <w:top w:val="thickThinSmallGap" w:sz="12" w:space="0" w:color="auto"/>
+              <w:left w:val="single" w:sz="4" w:space="0" w:color="auto"/>
               <w:right w:val="double" w:sz="4" w:space="0" w:color="auto"/>
             </w:tcBorders>
-          </w:tcPr>
-          <w:p>
-            <w:pPr>
-              <w:rPr>
-                <w:rFonts w:ascii="Arial" w:hAnsi="Arial" w:cs="Arial"/>
-                <w:color w:val="FF0000"/>
-                <w:sz w:val="18"/>
-                <w:szCs w:val="18"/>
-              </w:rPr>
-            </w:pPr>
-            <w:r>
-              <w:rPr>
-                <w:rFonts w:ascii="Arial" w:hAnsi="Arial" w:cs="Arial"/>
-                <w:color w:val="FF0000"/>
-                <w:sz w:val="18"/>
-                <w:szCs w:val="18"/>
-              </w:rPr>
-              <w:t>Critical</w:t>
-            </w:r>
-          </w:p>
-        </w:tc>
-        <w:tc>
-          <w:tcPr>
-            <w:tcW w:w="1529" w:type="dxa"/>
+            <w:shd w:val="clear" w:color="auto" w:fill="auto"/>
+          </w:tcPr>
+          <w:p>
+            <w:pPr>
+              <w:rPr>
+                <w:rFonts w:ascii="Arial" w:hAnsi="Arial" w:cs="Arial"/>
+                <w:color w:val="000000"/>
+                <w:sz w:val="18"/>
+                <w:szCs w:val="18"/>
+              </w:rPr>
+            </w:pPr>
+            <w:r>
+              <w:rPr>
+                <w:rFonts w:ascii="Arial" w:hAnsi="Arial" w:cs="Arial"/>
+                <w:color w:val="00B050"/>
+                <w:sz w:val="18"/>
+                <w:szCs w:val="18"/>
+              </w:rPr>
+              <w:t>Greensheet-532</w:t>
+            </w:r>
+          </w:p>
+        </w:tc>
+        <w:tc>
+          <w:tcPr>
+            <w:tcW w:w="1350" w:type="dxa"/>
             <w:tcBorders>
               <w:top w:val="thickThinSmallGap" w:sz="12" w:space="0" w:color="auto"/>
               <w:left w:val="double" w:sz="4" w:space="0" w:color="auto"/>
               <w:bottom w:val="single" w:sz="4" w:space="0" w:color="auto"/>
             </w:tcBorders>
+            <w:shd w:val="clear" w:color="auto" w:fill="FDE9D9" w:themeFill="accent6" w:themeFillTint="33"/>
           </w:tcPr>
           <w:p>
             <w:pPr>
@@ -3359,7 +3866,7 @@
         </w:tc>
         <w:tc>
           <w:tcPr>
-            <w:tcW w:w="1990" w:type="dxa"/>
+            <w:tcW w:w="2340" w:type="dxa"/>
             <w:tcBorders>
               <w:top w:val="thickThinSmallGap" w:sz="12" w:space="0" w:color="auto"/>
             </w:tcBorders>
@@ -3406,7 +3913,7 @@
         </w:tc>
         <w:tc>
           <w:tcPr>
-            <w:tcW w:w="1128" w:type="dxa"/>
+            <w:tcW w:w="810" w:type="dxa"/>
             <w:tcBorders>
               <w:top w:val="thickThinSmallGap" w:sz="12" w:space="0" w:color="auto"/>
             </w:tcBorders>
@@ -3435,7 +3942,7 @@
         </w:tc>
         <w:tc>
           <w:tcPr>
-            <w:tcW w:w="1345" w:type="dxa"/>
+            <w:tcW w:w="1255" w:type="dxa"/>
             <w:tcBorders>
               <w:top w:val="thickThinSmallGap" w:sz="12" w:space="0" w:color="auto"/>
             </w:tcBorders>
@@ -3455,6 +3962,24 @@
                 <w:szCs w:val="18"/>
               </w:rPr>
               <w:t>OGAI2E-153</w:t>
+            </w:r>
+            <w:r>
+              <w:rPr>
+                <w:rFonts w:ascii="Arial" w:hAnsi="Arial" w:cs="Arial"/>
+                <w:color w:val="000000"/>
+                <w:sz w:val="18"/>
+                <w:szCs w:val="18"/>
+              </w:rPr>
+              <w:t>/</w:t>
+            </w:r>
+            <w:r>
+              <w:rPr>
+                <w:rFonts w:ascii="Arial" w:hAnsi="Arial" w:cs="Arial"/>
+                <w:color w:val="00B050"/>
+                <w:sz w:val="18"/>
+                <w:szCs w:val="18"/>
+              </w:rPr>
+              <w:t xml:space="preserve"> Greensheet-524</w:t>
             </w:r>
           </w:p>
         </w:tc>
@@ -3462,7 +3987,7 @@
       <w:tr>
         <w:tc>
           <w:tcPr>
-            <w:tcW w:w="1475" w:type="dxa"/>
+            <w:tcW w:w="1338" w:type="dxa"/>
             <w:vMerge/>
             <w:tcBorders>
               <w:top w:val="thickThinSmallGap" w:sz="24" w:space="0" w:color="auto"/>
@@ -3482,10 +4007,11 @@
         </w:tc>
         <w:tc>
           <w:tcPr>
-            <w:tcW w:w="1472" w:type="dxa"/>
+            <w:tcW w:w="1077" w:type="dxa"/>
             <w:tcBorders>
               <w:left w:val="double" w:sz="4" w:space="0" w:color="auto"/>
             </w:tcBorders>
+            <w:shd w:val="clear" w:color="auto" w:fill="FDE9D9" w:themeFill="accent6" w:themeFillTint="33"/>
           </w:tcPr>
           <w:p>
             <w:pPr>
@@ -3527,23 +4053,217 @@
         </w:tc>
         <w:tc>
           <w:tcPr>
-            <w:tcW w:w="2817" w:type="dxa"/>
-          </w:tcPr>
-          <w:p>
-            <w:pPr>
-              <w:rPr>
-                <w:rFonts w:ascii="Arial" w:hAnsi="Arial" w:cs="Arial"/>
-                <w:color w:val="000000"/>
-                <w:sz w:val="18"/>
-                <w:szCs w:val="18"/>
-              </w:rPr>
-            </w:pPr>
-          </w:p>
-        </w:tc>
-        <w:tc>
-          <w:tcPr>
-            <w:tcW w:w="1184" w:type="dxa"/>
-            <w:tcBorders>
+            <w:tcW w:w="2790" w:type="dxa"/>
+          </w:tcPr>
+          <w:p>
+            <w:pPr>
+              <w:rPr>
+                <w:rFonts w:ascii="Arial" w:hAnsi="Arial" w:cs="Arial"/>
+                <w:color w:val="000000"/>
+                <w:sz w:val="18"/>
+                <w:szCs w:val="18"/>
+              </w:rPr>
+            </w:pPr>
+            <w:r>
+              <w:rPr>
+                <w:rFonts w:ascii="Arial" w:hAnsi="Arial" w:cs="Arial"/>
+                <w:color w:val="000000"/>
+                <w:sz w:val="18"/>
+                <w:szCs w:val="18"/>
+              </w:rPr>
+              <w:t xml:space="preserve">Currently if user clicks </w:t>
+            </w:r>
+            <w:proofErr w:type="spellStart"/>
+            <w:r>
+              <w:rPr>
+                <w:rFonts w:ascii="Arial" w:hAnsi="Arial" w:cs="Arial"/>
+                <w:color w:val="000000"/>
+                <w:sz w:val="18"/>
+                <w:szCs w:val="18"/>
+              </w:rPr>
+              <w:t>greensheet</w:t>
+            </w:r>
+            <w:proofErr w:type="spellEnd"/>
+            <w:r>
+              <w:rPr>
+                <w:rFonts w:ascii="Arial" w:hAnsi="Arial" w:cs="Arial"/>
+                <w:color w:val="000000"/>
+                <w:sz w:val="18"/>
+                <w:szCs w:val="18"/>
+              </w:rPr>
+              <w:t xml:space="preserve"> icon on a hit list, it opens </w:t>
+            </w:r>
+            <w:proofErr w:type="spellStart"/>
+            <w:r>
+              <w:rPr>
+                <w:rFonts w:ascii="Arial" w:hAnsi="Arial" w:cs="Arial"/>
+                <w:color w:val="000000"/>
+                <w:sz w:val="18"/>
+                <w:szCs w:val="18"/>
+              </w:rPr>
+              <w:t>greensheet</w:t>
+            </w:r>
+            <w:proofErr w:type="spellEnd"/>
+            <w:r>
+              <w:rPr>
+                <w:rFonts w:ascii="Arial" w:hAnsi="Arial" w:cs="Arial"/>
+                <w:color w:val="000000"/>
+                <w:sz w:val="18"/>
+                <w:szCs w:val="18"/>
+              </w:rPr>
+              <w:t xml:space="preserve"> in separate window. User perform some actions (Save or Submit) that change the STATUS of </w:t>
+            </w:r>
+            <w:proofErr w:type="spellStart"/>
+            <w:r>
+              <w:rPr>
+                <w:rFonts w:ascii="Arial" w:hAnsi="Arial" w:cs="Arial"/>
+                <w:color w:val="000000"/>
+                <w:sz w:val="18"/>
+                <w:szCs w:val="18"/>
+              </w:rPr>
+              <w:t>greensheet</w:t>
+            </w:r>
+            <w:proofErr w:type="spellEnd"/>
+            <w:r>
+              <w:rPr>
+                <w:rFonts w:ascii="Arial" w:hAnsi="Arial" w:cs="Arial"/>
+                <w:color w:val="000000"/>
+                <w:sz w:val="18"/>
+                <w:szCs w:val="18"/>
+              </w:rPr>
+              <w:t xml:space="preserve">. User closes a </w:t>
+            </w:r>
+            <w:proofErr w:type="spellStart"/>
+            <w:r>
+              <w:rPr>
+                <w:rFonts w:ascii="Arial" w:hAnsi="Arial" w:cs="Arial"/>
+                <w:color w:val="000000"/>
+                <w:sz w:val="18"/>
+                <w:szCs w:val="18"/>
+              </w:rPr>
+              <w:t>greensheet</w:t>
+            </w:r>
+            <w:proofErr w:type="spellEnd"/>
+            <w:r>
+              <w:rPr>
+                <w:rFonts w:ascii="Arial" w:hAnsi="Arial" w:cs="Arial"/>
+                <w:color w:val="000000"/>
+                <w:sz w:val="18"/>
+                <w:szCs w:val="18"/>
+              </w:rPr>
+              <w:t xml:space="preserve"> window and </w:t>
+            </w:r>
+            <w:proofErr w:type="spellStart"/>
+            <w:r>
+              <w:rPr>
+                <w:rFonts w:ascii="Arial" w:hAnsi="Arial" w:cs="Arial"/>
+                <w:color w:val="000000"/>
+                <w:sz w:val="18"/>
+                <w:szCs w:val="18"/>
+              </w:rPr>
+              <w:t>hitlist</w:t>
+            </w:r>
+            <w:proofErr w:type="spellEnd"/>
+            <w:r>
+              <w:rPr>
+                <w:rFonts w:ascii="Arial" w:hAnsi="Arial" w:cs="Arial"/>
+                <w:color w:val="000000"/>
+                <w:sz w:val="18"/>
+                <w:szCs w:val="18"/>
+              </w:rPr>
+              <w:t xml:space="preserve"> displays OLD status. This is confusing.</w:t>
+            </w:r>
+          </w:p>
+          <w:p>
+            <w:pPr>
+              <w:rPr>
+                <w:rFonts w:ascii="Arial" w:hAnsi="Arial" w:cs="Arial"/>
+                <w:color w:val="000000"/>
+                <w:sz w:val="18"/>
+                <w:szCs w:val="18"/>
+              </w:rPr>
+            </w:pPr>
+            <w:r>
+              <w:rPr>
+                <w:rFonts w:ascii="Arial" w:hAnsi="Arial" w:cs="Arial"/>
+                <w:color w:val="000000"/>
+                <w:sz w:val="18"/>
+                <w:szCs w:val="18"/>
+              </w:rPr>
+              <w:t xml:space="preserve">Need to open a </w:t>
+            </w:r>
+            <w:proofErr w:type="spellStart"/>
+            <w:r>
+              <w:rPr>
+                <w:rFonts w:ascii="Arial" w:hAnsi="Arial" w:cs="Arial"/>
+                <w:color w:val="000000"/>
+                <w:sz w:val="18"/>
+                <w:szCs w:val="18"/>
+              </w:rPr>
+              <w:t>greensheet</w:t>
+            </w:r>
+            <w:proofErr w:type="spellEnd"/>
+            <w:r>
+              <w:rPr>
+                <w:rFonts w:ascii="Arial" w:hAnsi="Arial" w:cs="Arial"/>
+                <w:color w:val="000000"/>
+                <w:sz w:val="18"/>
+                <w:szCs w:val="18"/>
+              </w:rPr>
+              <w:t xml:space="preserve"> in </w:t>
+            </w:r>
+            <w:r>
+              <w:rPr>
+                <w:rFonts w:ascii="Arial" w:hAnsi="Arial" w:cs="Arial"/>
+                <w:color w:val="000000"/>
+                <w:sz w:val="18"/>
+                <w:szCs w:val="18"/>
+              </w:rPr>
+              <w:t xml:space="preserve">the </w:t>
+            </w:r>
+            <w:r>
+              <w:rPr>
+                <w:rFonts w:ascii="Arial" w:hAnsi="Arial" w:cs="Arial"/>
+                <w:color w:val="000000"/>
+                <w:sz w:val="18"/>
+                <w:szCs w:val="18"/>
+              </w:rPr>
+              <w:t>same browser window</w:t>
+            </w:r>
+          </w:p>
+        </w:tc>
+        <w:tc>
+          <w:tcPr>
+            <w:tcW w:w="810" w:type="dxa"/>
+            <w:tcBorders>
+              <w:right w:val="single" w:sz="4" w:space="0" w:color="auto"/>
+            </w:tcBorders>
+          </w:tcPr>
+          <w:p>
+            <w:pPr>
+              <w:rPr>
+                <w:rFonts w:ascii="Arial" w:hAnsi="Arial" w:cs="Arial"/>
+                <w:color w:val="FF0000"/>
+                <w:sz w:val="18"/>
+                <w:szCs w:val="18"/>
+              </w:rPr>
+            </w:pPr>
+            <w:r>
+              <w:rPr>
+                <w:rFonts w:ascii="Arial" w:hAnsi="Arial" w:cs="Arial"/>
+                <w:color w:val="FF0000"/>
+                <w:sz w:val="18"/>
+                <w:szCs w:val="18"/>
+              </w:rPr>
+              <w:t>Critical</w:t>
+            </w:r>
+          </w:p>
+        </w:tc>
+        <w:tc>
+          <w:tcPr>
+            <w:tcW w:w="1170" w:type="dxa"/>
+            <w:tcBorders>
+              <w:left w:val="single" w:sz="4" w:space="0" w:color="auto"/>
               <w:right w:val="double" w:sz="4" w:space="0" w:color="auto"/>
             </w:tcBorders>
           </w:tcPr>
@@ -3551,25 +4271,25 @@
             <w:pPr>
               <w:rPr>
                 <w:rFonts w:ascii="Arial" w:hAnsi="Arial" w:cs="Arial"/>
-                <w:color w:val="FF0000"/>
-                <w:sz w:val="18"/>
-                <w:szCs w:val="18"/>
-              </w:rPr>
-            </w:pPr>
-            <w:r>
-              <w:rPr>
-                <w:rFonts w:ascii="Arial" w:hAnsi="Arial" w:cs="Arial"/>
-                <w:color w:val="FF0000"/>
-                <w:sz w:val="18"/>
-                <w:szCs w:val="18"/>
-              </w:rPr>
-              <w:t>Critical</w:t>
-            </w:r>
-          </w:p>
-        </w:tc>
-        <w:tc>
-          <w:tcPr>
-            <w:tcW w:w="1529" w:type="dxa"/>
+                <w:color w:val="000000"/>
+                <w:sz w:val="18"/>
+                <w:szCs w:val="18"/>
+              </w:rPr>
+            </w:pPr>
+            <w:r>
+              <w:rPr>
+                <w:rFonts w:ascii="Arial" w:hAnsi="Arial" w:cs="Arial"/>
+                <w:color w:val="00B050"/>
+                <w:sz w:val="18"/>
+                <w:szCs w:val="18"/>
+              </w:rPr>
+              <w:t>Greensheet-534</w:t>
+            </w:r>
+          </w:p>
+        </w:tc>
+        <w:tc>
+          <w:tcPr>
+            <w:tcW w:w="1350" w:type="dxa"/>
             <w:tcBorders>
               <w:left w:val="double" w:sz="4" w:space="0" w:color="auto"/>
             </w:tcBorders>
@@ -3587,22 +4307,22 @@
         </w:tc>
         <w:tc>
           <w:tcPr>
-            <w:tcW w:w="1990" w:type="dxa"/>
-          </w:tcPr>
-          <w:p>
-            <w:pPr>
-              <w:rPr>
-                <w:rFonts w:ascii="Arial" w:hAnsi="Arial" w:cs="Arial"/>
-                <w:color w:val="000000"/>
-                <w:sz w:val="18"/>
-                <w:szCs w:val="18"/>
-              </w:rPr>
-            </w:pPr>
-          </w:p>
-        </w:tc>
-        <w:tc>
-          <w:tcPr>
-            <w:tcW w:w="1128" w:type="dxa"/>
+            <w:tcW w:w="2340" w:type="dxa"/>
+          </w:tcPr>
+          <w:p>
+            <w:pPr>
+              <w:rPr>
+                <w:rFonts w:ascii="Arial" w:hAnsi="Arial" w:cs="Arial"/>
+                <w:color w:val="000000"/>
+                <w:sz w:val="18"/>
+                <w:szCs w:val="18"/>
+              </w:rPr>
+            </w:pPr>
+          </w:p>
+        </w:tc>
+        <w:tc>
+          <w:tcPr>
+            <w:tcW w:w="810" w:type="dxa"/>
           </w:tcPr>
           <w:p>
             <w:pPr>
@@ -3620,7 +4340,7 @@
         </w:tc>
         <w:tc>
           <w:tcPr>
-            <w:tcW w:w="1345" w:type="dxa"/>
+            <w:tcW w:w="1255" w:type="dxa"/>
           </w:tcPr>
           <w:p>
             <w:pPr>
@@ -3635,7 +4355,7 @@
       <w:tr>
         <w:tc>
           <w:tcPr>
-            <w:tcW w:w="1475" w:type="dxa"/>
+            <w:tcW w:w="1338" w:type="dxa"/>
             <w:vMerge/>
             <w:tcBorders>
               <w:top w:val="thickThinSmallGap" w:sz="24" w:space="0" w:color="auto"/>
@@ -3655,11 +4375,12 @@
         </w:tc>
         <w:tc>
           <w:tcPr>
-            <w:tcW w:w="1472" w:type="dxa"/>
+            <w:tcW w:w="1077" w:type="dxa"/>
             <w:tcBorders>
               <w:left w:val="double" w:sz="4" w:space="0" w:color="auto"/>
               <w:bottom w:val="single" w:sz="4" w:space="0" w:color="auto"/>
             </w:tcBorders>
+            <w:shd w:val="clear" w:color="auto" w:fill="FDE9D9" w:themeFill="accent6" w:themeFillTint="33"/>
           </w:tcPr>
           <w:p>
             <w:pPr>
@@ -3681,7 +4402,7 @@
         </w:tc>
         <w:tc>
           <w:tcPr>
-            <w:tcW w:w="2817" w:type="dxa"/>
+            <w:tcW w:w="2790" w:type="dxa"/>
             <w:tcBorders>
               <w:bottom w:val="single" w:sz="4" w:space="0" w:color="auto"/>
             </w:tcBorders>
@@ -3708,10 +4429,10 @@
         </w:tc>
         <w:tc>
           <w:tcPr>
-            <w:tcW w:w="1184" w:type="dxa"/>
+            <w:tcW w:w="810" w:type="dxa"/>
             <w:tcBorders>
               <w:bottom w:val="single" w:sz="4" w:space="0" w:color="auto"/>
-              <w:right w:val="double" w:sz="4" w:space="0" w:color="auto"/>
+              <w:right w:val="single" w:sz="4" w:space="0" w:color="auto"/>
             </w:tcBorders>
           </w:tcPr>
           <w:p>
@@ -3738,7 +4459,36 @@
         </w:tc>
         <w:tc>
           <w:tcPr>
-            <w:tcW w:w="1529" w:type="dxa"/>
+            <w:tcW w:w="1170" w:type="dxa"/>
+            <w:tcBorders>
+              <w:left w:val="single" w:sz="4" w:space="0" w:color="auto"/>
+              <w:bottom w:val="single" w:sz="4" w:space="0" w:color="auto"/>
+              <w:right w:val="double" w:sz="4" w:space="0" w:color="auto"/>
+            </w:tcBorders>
+          </w:tcPr>
+          <w:p>
+            <w:pPr>
+              <w:rPr>
+                <w:rFonts w:ascii="Arial" w:hAnsi="Arial" w:cs="Arial"/>
+                <w:color w:val="000000"/>
+                <w:sz w:val="18"/>
+                <w:szCs w:val="18"/>
+              </w:rPr>
+            </w:pPr>
+            <w:r>
+              <w:rPr>
+                <w:rFonts w:ascii="Arial" w:hAnsi="Arial" w:cs="Arial"/>
+                <w:color w:val="00B050"/>
+                <w:sz w:val="18"/>
+                <w:szCs w:val="18"/>
+              </w:rPr>
+              <w:t>Greensheet-533</w:t>
+            </w:r>
+          </w:p>
+        </w:tc>
+        <w:tc>
+          <w:tcPr>
+            <w:tcW w:w="1350" w:type="dxa"/>
             <w:tcBorders>
               <w:left w:val="double" w:sz="4" w:space="0" w:color="auto"/>
               <w:bottom w:val="single" w:sz="4" w:space="0" w:color="auto"/>
@@ -3757,7 +4507,7 @@
         </w:tc>
         <w:tc>
           <w:tcPr>
-            <w:tcW w:w="1990" w:type="dxa"/>
+            <w:tcW w:w="2340" w:type="dxa"/>
             <w:tcBorders>
               <w:bottom w:val="single" w:sz="4" w:space="0" w:color="auto"/>
             </w:tcBorders>
@@ -3775,7 +4525,7 @@
         </w:tc>
         <w:tc>
           <w:tcPr>
-            <w:tcW w:w="1128" w:type="dxa"/>
+            <w:tcW w:w="810" w:type="dxa"/>
             <w:tcBorders>
               <w:bottom w:val="single" w:sz="4" w:space="0" w:color="auto"/>
             </w:tcBorders>
@@ -3796,7 +4546,7 @@
         </w:tc>
         <w:tc>
           <w:tcPr>
-            <w:tcW w:w="1345" w:type="dxa"/>
+            <w:tcW w:w="1255" w:type="dxa"/>
             <w:tcBorders>
               <w:bottom w:val="single" w:sz="4" w:space="0" w:color="auto"/>
             </w:tcBorders>
@@ -3814,7 +4564,7 @@
       <w:tr>
         <w:tc>
           <w:tcPr>
-            <w:tcW w:w="1475" w:type="dxa"/>
+            <w:tcW w:w="1338" w:type="dxa"/>
             <w:vMerge/>
             <w:tcBorders>
               <w:top w:val="thickThinSmallGap" w:sz="24" w:space="0" w:color="auto"/>
@@ -3834,11 +4584,12 @@
         </w:tc>
         <w:tc>
           <w:tcPr>
-            <w:tcW w:w="1472" w:type="dxa"/>
+            <w:tcW w:w="1077" w:type="dxa"/>
             <w:tcBorders>
               <w:left w:val="double" w:sz="4" w:space="0" w:color="auto"/>
               <w:bottom w:val="thickThinSmallGap" w:sz="12" w:space="0" w:color="auto"/>
             </w:tcBorders>
+            <w:shd w:val="clear" w:color="auto" w:fill="FDE9D9" w:themeFill="accent6" w:themeFillTint="33"/>
           </w:tcPr>
           <w:p>
             <w:pPr>
@@ -3860,7 +4611,7 @@
         </w:tc>
         <w:tc>
           <w:tcPr>
-            <w:tcW w:w="2817" w:type="dxa"/>
+            <w:tcW w:w="2790" w:type="dxa"/>
             <w:tcBorders>
               <w:bottom w:val="thickThinSmallGap" w:sz="12" w:space="0" w:color="auto"/>
             </w:tcBorders>
@@ -3887,10 +4638,10 @@
         </w:tc>
         <w:tc>
           <w:tcPr>
-            <w:tcW w:w="1184" w:type="dxa"/>
-            <w:tcBorders>
-              <w:bottom w:val="thickThinSmallGap" w:sz="12" w:space="0" w:color="auto"/>
-              <w:right w:val="double" w:sz="4" w:space="0" w:color="auto"/>
+            <w:tcW w:w="810" w:type="dxa"/>
+            <w:tcBorders>
+              <w:bottom w:val="thickThinSmallGap" w:sz="12" w:space="0" w:color="auto"/>
+              <w:right w:val="single" w:sz="4" w:space="0" w:color="auto"/>
             </w:tcBorders>
           </w:tcPr>
           <w:p>
@@ -3917,7 +4668,36 @@
         </w:tc>
         <w:tc>
           <w:tcPr>
-            <w:tcW w:w="1529" w:type="dxa"/>
+            <w:tcW w:w="1170" w:type="dxa"/>
+            <w:tcBorders>
+              <w:left w:val="single" w:sz="4" w:space="0" w:color="auto"/>
+              <w:bottom w:val="thickThinSmallGap" w:sz="12" w:space="0" w:color="auto"/>
+              <w:right w:val="double" w:sz="4" w:space="0" w:color="auto"/>
+            </w:tcBorders>
+          </w:tcPr>
+          <w:p>
+            <w:pPr>
+              <w:rPr>
+                <w:rFonts w:ascii="Arial" w:hAnsi="Arial" w:cs="Arial"/>
+                <w:color w:val="000000"/>
+                <w:sz w:val="18"/>
+                <w:szCs w:val="18"/>
+              </w:rPr>
+            </w:pPr>
+            <w:r>
+              <w:rPr>
+                <w:rFonts w:ascii="Arial" w:hAnsi="Arial" w:cs="Arial"/>
+                <w:color w:val="00B050"/>
+                <w:sz w:val="18"/>
+                <w:szCs w:val="18"/>
+              </w:rPr>
+              <w:t>Greensheet-535</w:t>
+            </w:r>
+          </w:p>
+        </w:tc>
+        <w:tc>
+          <w:tcPr>
+            <w:tcW w:w="1350" w:type="dxa"/>
             <w:tcBorders>
               <w:left w:val="double" w:sz="4" w:space="0" w:color="auto"/>
               <w:bottom w:val="thickThinSmallGap" w:sz="12" w:space="0" w:color="auto"/>
@@ -3936,25 +4716,25 @@
         </w:tc>
         <w:tc>
           <w:tcPr>
-            <w:tcW w:w="1990" w:type="dxa"/>
-            <w:tcBorders>
-              <w:bottom w:val="thickThinSmallGap" w:sz="12" w:space="0" w:color="auto"/>
-            </w:tcBorders>
-          </w:tcPr>
-          <w:p>
-            <w:pPr>
-              <w:rPr>
-                <w:rFonts w:ascii="Arial" w:hAnsi="Arial" w:cs="Arial"/>
-                <w:color w:val="000000"/>
-                <w:sz w:val="18"/>
-                <w:szCs w:val="18"/>
-              </w:rPr>
-            </w:pPr>
-          </w:p>
-        </w:tc>
-        <w:tc>
-          <w:tcPr>
-            <w:tcW w:w="1128" w:type="dxa"/>
+            <w:tcW w:w="2340" w:type="dxa"/>
+            <w:tcBorders>
+              <w:bottom w:val="thickThinSmallGap" w:sz="12" w:space="0" w:color="auto"/>
+            </w:tcBorders>
+          </w:tcPr>
+          <w:p>
+            <w:pPr>
+              <w:rPr>
+                <w:rFonts w:ascii="Arial" w:hAnsi="Arial" w:cs="Arial"/>
+                <w:color w:val="000000"/>
+                <w:sz w:val="18"/>
+                <w:szCs w:val="18"/>
+              </w:rPr>
+            </w:pPr>
+          </w:p>
+        </w:tc>
+        <w:tc>
+          <w:tcPr>
+            <w:tcW w:w="810" w:type="dxa"/>
             <w:tcBorders>
               <w:bottom w:val="thickThinSmallGap" w:sz="12" w:space="0" w:color="auto"/>
             </w:tcBorders>
@@ -3975,7 +4755,7 @@
         </w:tc>
         <w:tc>
           <w:tcPr>
-            <w:tcW w:w="1345" w:type="dxa"/>
+            <w:tcW w:w="1255" w:type="dxa"/>
             <w:tcBorders>
               <w:bottom w:val="thickThinSmallGap" w:sz="12" w:space="0" w:color="auto"/>
             </w:tcBorders>
@@ -3993,7 +4773,7 @@
       <w:tr>
         <w:tc>
           <w:tcPr>
-            <w:tcW w:w="1475" w:type="dxa"/>
+            <w:tcW w:w="1338" w:type="dxa"/>
             <w:vMerge w:val="restart"/>
             <w:tcBorders>
               <w:top w:val="thickThinSmallGap" w:sz="12" w:space="0" w:color="auto"/>
@@ -4022,7 +4802,7 @@
         </w:tc>
         <w:tc>
           <w:tcPr>
-            <w:tcW w:w="1472" w:type="dxa"/>
+            <w:tcW w:w="1077" w:type="dxa"/>
             <w:vMerge w:val="restart"/>
             <w:tcBorders>
               <w:top w:val="thickThinSmallGap" w:sz="12" w:space="0" w:color="auto"/>
@@ -4041,12 +4821,53 @@
         </w:tc>
         <w:tc>
           <w:tcPr>
-            <w:tcW w:w="4001" w:type="dxa"/>
-            <w:gridSpan w:val="2"/>
+            <w:tcW w:w="2790" w:type="dxa"/>
             <w:vMerge w:val="restart"/>
             <w:tcBorders>
               <w:top w:val="thickThinSmallGap" w:sz="12" w:space="0" w:color="auto"/>
               <w:bottom w:val="thickThinSmallGap" w:sz="12" w:space="0" w:color="auto"/>
+              <w:right w:val="single" w:sz="4" w:space="0" w:color="auto"/>
+            </w:tcBorders>
+          </w:tcPr>
+          <w:p>
+            <w:pPr>
+              <w:rPr>
+                <w:rFonts w:ascii="Arial" w:hAnsi="Arial" w:cs="Arial"/>
+                <w:color w:val="000000"/>
+                <w:sz w:val="18"/>
+                <w:szCs w:val="18"/>
+              </w:rPr>
+            </w:pPr>
+          </w:p>
+        </w:tc>
+        <w:tc>
+          <w:tcPr>
+            <w:tcW w:w="810" w:type="dxa"/>
+            <w:vMerge w:val="restart"/>
+            <w:tcBorders>
+              <w:top w:val="thickThinSmallGap" w:sz="12" w:space="0" w:color="auto"/>
+              <w:left w:val="single" w:sz="4" w:space="0" w:color="auto"/>
+              <w:bottom w:val="thickThinSmallGap" w:sz="12" w:space="0" w:color="auto"/>
+              <w:right w:val="single" w:sz="4" w:space="0" w:color="auto"/>
+            </w:tcBorders>
+          </w:tcPr>
+          <w:p>
+            <w:pPr>
+              <w:rPr>
+                <w:rFonts w:ascii="Arial" w:hAnsi="Arial" w:cs="Arial"/>
+                <w:color w:val="000000"/>
+                <w:sz w:val="18"/>
+                <w:szCs w:val="18"/>
+              </w:rPr>
+            </w:pPr>
+          </w:p>
+        </w:tc>
+        <w:tc>
+          <w:tcPr>
+            <w:tcW w:w="1170" w:type="dxa"/>
+            <w:tcBorders>
+              <w:top w:val="thickThinSmallGap" w:sz="12" w:space="0" w:color="auto"/>
+              <w:left w:val="single" w:sz="4" w:space="0" w:color="auto"/>
               <w:right w:val="double" w:sz="4" w:space="0" w:color="auto"/>
             </w:tcBorders>
           </w:tcPr>
@@ -4063,11 +4884,12 @@
         </w:tc>
         <w:tc>
           <w:tcPr>
-            <w:tcW w:w="1529" w:type="dxa"/>
+            <w:tcW w:w="1350" w:type="dxa"/>
             <w:tcBorders>
               <w:top w:val="thickThinSmallGap" w:sz="12" w:space="0" w:color="auto"/>
               <w:left w:val="double" w:sz="4" w:space="0" w:color="auto"/>
             </w:tcBorders>
+            <w:shd w:val="clear" w:color="auto" w:fill="FDE9D9" w:themeFill="accent6" w:themeFillTint="33"/>
           </w:tcPr>
           <w:p>
             <w:pPr>
@@ -4091,7 +4913,7 @@
         </w:tc>
         <w:tc>
           <w:tcPr>
-            <w:tcW w:w="1990" w:type="dxa"/>
+            <w:tcW w:w="2340" w:type="dxa"/>
             <w:tcBorders>
               <w:top w:val="thickThinSmallGap" w:sz="12" w:space="0" w:color="auto"/>
             </w:tcBorders>
@@ -4130,9 +4952,18 @@
                 <w:sz w:val="18"/>
                 <w:szCs w:val="18"/>
               </w:rPr>
+              <w:br/>
+              <w:t xml:space="preserve">The questions on GS for revisions can be different from original GS. Could it be handled with conditional questions on the same template and </w:t>
+            </w:r>
+            <w:r>
+              <w:rPr>
+                <w:rFonts w:ascii="Arial" w:hAnsi="Arial" w:cs="Arial"/>
+                <w:color w:val="000000"/>
+                <w:sz w:val="18"/>
+                <w:szCs w:val="18"/>
+              </w:rPr>
               <w:lastRenderedPageBreak/>
-              <w:br/>
-              <w:t xml:space="preserve">The questions on GS for revisions can be different from original GS. Could it be handled with conditional questions on the same template and saved in </w:t>
+              <w:t xml:space="preserve">saved in </w:t>
             </w:r>
             <w:proofErr w:type="spellStart"/>
             <w:r>
@@ -4158,7 +4989,7 @@
         </w:tc>
         <w:tc>
           <w:tcPr>
-            <w:tcW w:w="1128" w:type="dxa"/>
+            <w:tcW w:w="810" w:type="dxa"/>
             <w:tcBorders>
               <w:top w:val="thickThinSmallGap" w:sz="12" w:space="0" w:color="auto"/>
             </w:tcBorders>
@@ -4188,7 +5019,7 @@
         </w:tc>
         <w:tc>
           <w:tcPr>
-            <w:tcW w:w="1345" w:type="dxa"/>
+            <w:tcW w:w="1255" w:type="dxa"/>
             <w:tcBorders>
               <w:top w:val="thickThinSmallGap" w:sz="12" w:space="0" w:color="auto"/>
             </w:tcBorders>
@@ -4210,6 +5041,24 @@
                 <w:szCs w:val="18"/>
               </w:rPr>
               <w:t>OGAI2E-151</w:t>
+            </w:r>
+            <w:r>
+              <w:rPr>
+                <w:rFonts w:ascii="Arial" w:hAnsi="Arial" w:cs="Arial"/>
+                <w:color w:val="000000"/>
+                <w:sz w:val="18"/>
+                <w:szCs w:val="18"/>
+              </w:rPr>
+              <w:t>/</w:t>
+            </w:r>
+            <w:r>
+              <w:rPr>
+                <w:rFonts w:ascii="Arial" w:hAnsi="Arial" w:cs="Arial"/>
+                <w:color w:val="00B050"/>
+                <w:sz w:val="18"/>
+                <w:szCs w:val="18"/>
+              </w:rPr>
+              <w:t xml:space="preserve"> Greensheet-531</w:t>
             </w:r>
           </w:p>
         </w:tc>
@@ -4217,7 +5066,7 @@
       <w:tr>
         <w:tc>
           <w:tcPr>
-            <w:tcW w:w="1475" w:type="dxa"/>
+            <w:tcW w:w="1338" w:type="dxa"/>
             <w:vMerge/>
             <w:tcBorders>
               <w:top w:val="double" w:sz="4" w:space="0" w:color="auto"/>
@@ -4237,7 +5086,7 @@
         </w:tc>
         <w:tc>
           <w:tcPr>
-            <w:tcW w:w="1472" w:type="dxa"/>
+            <w:tcW w:w="1077" w:type="dxa"/>
             <w:vMerge/>
             <w:tcBorders>
               <w:top w:val="double" w:sz="4" w:space="0" w:color="auto"/>
@@ -4256,32 +5105,75 @@
         </w:tc>
         <w:tc>
           <w:tcPr>
-            <w:tcW w:w="4001" w:type="dxa"/>
-            <w:gridSpan w:val="2"/>
+            <w:tcW w:w="2790" w:type="dxa"/>
             <w:vMerge/>
             <w:tcBorders>
-              <w:bottom w:val="thickThinSmallGap" w:sz="12" w:space="0" w:color="auto"/>
+              <w:top w:val="thickThinSmallGap" w:sz="12" w:space="0" w:color="auto"/>
+              <w:bottom w:val="thickThinSmallGap" w:sz="12" w:space="0" w:color="auto"/>
+              <w:right w:val="single" w:sz="4" w:space="0" w:color="auto"/>
+            </w:tcBorders>
+          </w:tcPr>
+          <w:p>
+            <w:pPr>
+              <w:rPr>
+                <w:rFonts w:ascii="Arial" w:hAnsi="Arial" w:cs="Arial"/>
+                <w:color w:val="000000"/>
+                <w:sz w:val="18"/>
+                <w:szCs w:val="18"/>
+              </w:rPr>
+            </w:pPr>
+          </w:p>
+        </w:tc>
+        <w:tc>
+          <w:tcPr>
+            <w:tcW w:w="810" w:type="dxa"/>
+            <w:vMerge/>
+            <w:tcBorders>
+              <w:left w:val="single" w:sz="4" w:space="0" w:color="auto"/>
+              <w:bottom w:val="thickThinSmallGap" w:sz="12" w:space="0" w:color="auto"/>
+              <w:right w:val="single" w:sz="4" w:space="0" w:color="auto"/>
+            </w:tcBorders>
+          </w:tcPr>
+          <w:p>
+            <w:pPr>
+              <w:rPr>
+                <w:rFonts w:ascii="Arial" w:hAnsi="Arial" w:cs="Arial"/>
+                <w:color w:val="000000"/>
+                <w:sz w:val="18"/>
+                <w:szCs w:val="18"/>
+              </w:rPr>
+            </w:pPr>
+          </w:p>
+        </w:tc>
+        <w:tc>
+          <w:tcPr>
+            <w:tcW w:w="1170" w:type="dxa"/>
+            <w:tcBorders>
+              <w:left w:val="single" w:sz="4" w:space="0" w:color="auto"/>
+              <w:bottom w:val="single" w:sz="4" w:space="0" w:color="auto"/>
               <w:right w:val="double" w:sz="4" w:space="0" w:color="auto"/>
             </w:tcBorders>
-          </w:tcPr>
-          <w:p>
-            <w:pPr>
-              <w:rPr>
-                <w:rFonts w:ascii="Arial" w:hAnsi="Arial" w:cs="Arial"/>
-                <w:color w:val="000000"/>
-                <w:sz w:val="18"/>
-                <w:szCs w:val="18"/>
-              </w:rPr>
-            </w:pPr>
-          </w:p>
-        </w:tc>
-        <w:tc>
-          <w:tcPr>
-            <w:tcW w:w="1529" w:type="dxa"/>
+            <w:shd w:val="clear" w:color="auto" w:fill="auto"/>
+          </w:tcPr>
+          <w:p>
+            <w:pPr>
+              <w:rPr>
+                <w:rFonts w:ascii="Arial" w:hAnsi="Arial" w:cs="Arial"/>
+                <w:color w:val="000000"/>
+                <w:sz w:val="18"/>
+                <w:szCs w:val="18"/>
+              </w:rPr>
+            </w:pPr>
+          </w:p>
+        </w:tc>
+        <w:tc>
+          <w:tcPr>
+            <w:tcW w:w="1350" w:type="dxa"/>
             <w:tcBorders>
               <w:left w:val="double" w:sz="4" w:space="0" w:color="auto"/>
               <w:bottom w:val="single" w:sz="4" w:space="0" w:color="auto"/>
             </w:tcBorders>
+            <w:shd w:val="clear" w:color="auto" w:fill="FDE9D9" w:themeFill="accent6" w:themeFillTint="33"/>
           </w:tcPr>
           <w:p>
             <w:pPr>
@@ -4305,7 +5197,7 @@
         </w:tc>
         <w:tc>
           <w:tcPr>
-            <w:tcW w:w="1990" w:type="dxa"/>
+            <w:tcW w:w="2340" w:type="dxa"/>
           </w:tcPr>
           <w:p>
             <w:pPr>
@@ -4383,23 +5275,13 @@
                 <w:szCs w:val="18"/>
               </w:rPr>
               <w:br/>
-              <w:t xml:space="preserve">In addition, for SAVED GS it would be nice if the system could copy answers from old version to </w:t>
-            </w:r>
-            <w:r>
-              <w:rPr>
-                <w:rFonts w:ascii="Arial" w:hAnsi="Arial" w:cs="Arial"/>
-                <w:color w:val="000000"/>
-                <w:sz w:val="18"/>
-                <w:szCs w:val="18"/>
-              </w:rPr>
-              <w:lastRenderedPageBreak/>
-              <w:t>the new for questions which did not change.</w:t>
-            </w:r>
-          </w:p>
-        </w:tc>
-        <w:tc>
-          <w:tcPr>
-            <w:tcW w:w="1128" w:type="dxa"/>
+              <w:t>In addition, for SAVED GS it would be nice if the system could copy answers from old version to the new for questions which did not change.</w:t>
+            </w:r>
+          </w:p>
+        </w:tc>
+        <w:tc>
+          <w:tcPr>
+            <w:tcW w:w="810" w:type="dxa"/>
           </w:tcPr>
           <w:p>
             <w:pPr>
@@ -4417,14 +5299,13 @@
                 <w:sz w:val="18"/>
                 <w:szCs w:val="18"/>
               </w:rPr>
-              <w:lastRenderedPageBreak/>
               <w:t>Critical</w:t>
             </w:r>
           </w:p>
         </w:tc>
         <w:tc>
           <w:tcPr>
-            <w:tcW w:w="1345" w:type="dxa"/>
+            <w:tcW w:w="1255" w:type="dxa"/>
           </w:tcPr>
           <w:p>
             <w:pPr>
@@ -4443,6 +5324,24 @@
                 <w:szCs w:val="18"/>
               </w:rPr>
               <w:t>OGAI2E-136</w:t>
+            </w:r>
+            <w:r>
+              <w:rPr>
+                <w:rFonts w:ascii="Arial" w:hAnsi="Arial" w:cs="Arial"/>
+                <w:color w:val="000000"/>
+                <w:sz w:val="18"/>
+                <w:szCs w:val="18"/>
+              </w:rPr>
+              <w:t>/</w:t>
+            </w:r>
+            <w:r>
+              <w:rPr>
+                <w:rFonts w:ascii="Arial" w:hAnsi="Arial" w:cs="Arial"/>
+                <w:color w:val="00B050"/>
+                <w:sz w:val="18"/>
+                <w:szCs w:val="18"/>
+              </w:rPr>
+              <w:t xml:space="preserve"> Greensheet-522</w:t>
             </w:r>
           </w:p>
         </w:tc>
@@ -4450,7 +5349,7 @@
       <w:tr>
         <w:tc>
           <w:tcPr>
-            <w:tcW w:w="1475" w:type="dxa"/>
+            <w:tcW w:w="1338" w:type="dxa"/>
             <w:vMerge/>
             <w:tcBorders>
               <w:top w:val="double" w:sz="4" w:space="0" w:color="auto"/>
@@ -4472,7 +5371,7 @@
         </w:tc>
         <w:tc>
           <w:tcPr>
-            <w:tcW w:w="1472" w:type="dxa"/>
+            <w:tcW w:w="1077" w:type="dxa"/>
             <w:vMerge/>
             <w:tcBorders>
               <w:top w:val="double" w:sz="4" w:space="0" w:color="auto"/>
@@ -4493,31 +5392,73 @@
         </w:tc>
         <w:tc>
           <w:tcPr>
-            <w:tcW w:w="4001" w:type="dxa"/>
-            <w:gridSpan w:val="2"/>
+            <w:tcW w:w="2790" w:type="dxa"/>
             <w:vMerge/>
             <w:tcBorders>
-              <w:bottom w:val="thickThinSmallGap" w:sz="12" w:space="0" w:color="auto"/>
+              <w:top w:val="thickThinSmallGap" w:sz="12" w:space="0" w:color="auto"/>
+              <w:bottom w:val="thickThinSmallGap" w:sz="12" w:space="0" w:color="auto"/>
+              <w:right w:val="single" w:sz="4" w:space="0" w:color="auto"/>
+            </w:tcBorders>
+          </w:tcPr>
+          <w:p>
+            <w:pPr>
+              <w:rPr>
+                <w:rFonts w:ascii="Arial" w:hAnsi="Arial" w:cs="Arial"/>
+                <w:color w:val="000000"/>
+                <w:sz w:val="18"/>
+                <w:szCs w:val="18"/>
+              </w:rPr>
+            </w:pPr>
+          </w:p>
+        </w:tc>
+        <w:tc>
+          <w:tcPr>
+            <w:tcW w:w="810" w:type="dxa"/>
+            <w:vMerge/>
+            <w:tcBorders>
+              <w:left w:val="single" w:sz="4" w:space="0" w:color="auto"/>
+              <w:bottom w:val="thickThinSmallGap" w:sz="12" w:space="0" w:color="auto"/>
+              <w:right w:val="single" w:sz="4" w:space="0" w:color="auto"/>
+            </w:tcBorders>
+          </w:tcPr>
+          <w:p>
+            <w:pPr>
+              <w:rPr>
+                <w:rFonts w:ascii="Arial" w:hAnsi="Arial" w:cs="Arial"/>
+                <w:color w:val="000000"/>
+                <w:sz w:val="18"/>
+                <w:szCs w:val="18"/>
+              </w:rPr>
+            </w:pPr>
+          </w:p>
+        </w:tc>
+        <w:tc>
+          <w:tcPr>
+            <w:tcW w:w="1170" w:type="dxa"/>
+            <w:tcBorders>
+              <w:left w:val="single" w:sz="4" w:space="0" w:color="auto"/>
               <w:right w:val="double" w:sz="4" w:space="0" w:color="auto"/>
             </w:tcBorders>
-          </w:tcPr>
-          <w:p>
-            <w:pPr>
-              <w:rPr>
-                <w:rFonts w:ascii="Arial" w:hAnsi="Arial" w:cs="Arial"/>
-                <w:color w:val="000000"/>
-                <w:sz w:val="18"/>
-                <w:szCs w:val="18"/>
-              </w:rPr>
-            </w:pPr>
-          </w:p>
-        </w:tc>
-        <w:tc>
-          <w:tcPr>
-            <w:tcW w:w="1529" w:type="dxa"/>
+            <w:shd w:val="clear" w:color="auto" w:fill="auto"/>
+          </w:tcPr>
+          <w:p>
+            <w:pPr>
+              <w:rPr>
+                <w:rFonts w:ascii="Arial" w:hAnsi="Arial" w:cs="Arial"/>
+                <w:color w:val="000000"/>
+                <w:sz w:val="18"/>
+                <w:szCs w:val="18"/>
+              </w:rPr>
+            </w:pPr>
+          </w:p>
+        </w:tc>
+        <w:tc>
+          <w:tcPr>
+            <w:tcW w:w="1350" w:type="dxa"/>
             <w:tcBorders>
               <w:left w:val="double" w:sz="4" w:space="0" w:color="auto"/>
             </w:tcBorders>
+            <w:shd w:val="clear" w:color="auto" w:fill="FDE9D9" w:themeFill="accent6" w:themeFillTint="33"/>
           </w:tcPr>
           <w:p>
             <w:pPr>
@@ -4541,7 +5482,7 @@
         </w:tc>
         <w:tc>
           <w:tcPr>
-            <w:tcW w:w="1990" w:type="dxa"/>
+            <w:tcW w:w="2340" w:type="dxa"/>
           </w:tcPr>
           <w:p>
             <w:pPr>
@@ -4585,7 +5526,7 @@
         </w:tc>
         <w:tc>
           <w:tcPr>
-            <w:tcW w:w="1128" w:type="dxa"/>
+            <w:tcW w:w="810" w:type="dxa"/>
           </w:tcPr>
           <w:p>
             <w:pPr>
@@ -4609,7 +5550,7 @@
         </w:tc>
         <w:tc>
           <w:tcPr>
-            <w:tcW w:w="1345" w:type="dxa"/>
+            <w:tcW w:w="1255" w:type="dxa"/>
           </w:tcPr>
           <w:p>
             <w:pPr>
@@ -4628,6 +5569,24 @@
                 <w:szCs w:val="18"/>
               </w:rPr>
               <w:t>OGAI2E-144</w:t>
+            </w:r>
+            <w:r>
+              <w:rPr>
+                <w:rFonts w:ascii="Arial" w:hAnsi="Arial" w:cs="Arial"/>
+                <w:color w:val="000000"/>
+                <w:sz w:val="18"/>
+                <w:szCs w:val="18"/>
+              </w:rPr>
+              <w:t>/</w:t>
+            </w:r>
+            <w:r>
+              <w:rPr>
+                <w:rFonts w:ascii="Arial" w:hAnsi="Arial" w:cs="Arial"/>
+                <w:color w:val="00B050"/>
+                <w:sz w:val="18"/>
+                <w:szCs w:val="18"/>
+              </w:rPr>
+              <w:t xml:space="preserve"> Greensheet-521</w:t>
             </w:r>
           </w:p>
         </w:tc>
@@ -4635,7 +5594,7 @@
       <w:tr>
         <w:tc>
           <w:tcPr>
-            <w:tcW w:w="1475" w:type="dxa"/>
+            <w:tcW w:w="1338" w:type="dxa"/>
             <w:vMerge/>
             <w:tcBorders>
               <w:top w:val="double" w:sz="4" w:space="0" w:color="auto"/>
@@ -4655,7 +5614,7 @@
         </w:tc>
         <w:tc>
           <w:tcPr>
-            <w:tcW w:w="1472" w:type="dxa"/>
+            <w:tcW w:w="1077" w:type="dxa"/>
             <w:vMerge/>
             <w:tcBorders>
               <w:top w:val="double" w:sz="4" w:space="0" w:color="auto"/>
@@ -4674,11 +5633,52 @@
         </w:tc>
         <w:tc>
           <w:tcPr>
-            <w:tcW w:w="4001" w:type="dxa"/>
-            <w:gridSpan w:val="2"/>
+            <w:tcW w:w="2790" w:type="dxa"/>
             <w:vMerge/>
             <w:tcBorders>
-              <w:bottom w:val="thickThinSmallGap" w:sz="12" w:space="0" w:color="auto"/>
+              <w:top w:val="thickThinSmallGap" w:sz="12" w:space="0" w:color="auto"/>
+              <w:bottom w:val="thickThinSmallGap" w:sz="12" w:space="0" w:color="auto"/>
+              <w:right w:val="single" w:sz="4" w:space="0" w:color="auto"/>
+            </w:tcBorders>
+          </w:tcPr>
+          <w:p>
+            <w:pPr>
+              <w:rPr>
+                <w:rFonts w:ascii="Arial" w:hAnsi="Arial" w:cs="Arial"/>
+                <w:color w:val="000000"/>
+                <w:sz w:val="18"/>
+                <w:szCs w:val="18"/>
+              </w:rPr>
+            </w:pPr>
+          </w:p>
+        </w:tc>
+        <w:tc>
+          <w:tcPr>
+            <w:tcW w:w="810" w:type="dxa"/>
+            <w:vMerge/>
+            <w:tcBorders>
+              <w:left w:val="single" w:sz="4" w:space="0" w:color="auto"/>
+              <w:bottom w:val="thickThinSmallGap" w:sz="12" w:space="0" w:color="auto"/>
+              <w:right w:val="single" w:sz="4" w:space="0" w:color="auto"/>
+            </w:tcBorders>
+          </w:tcPr>
+          <w:p>
+            <w:pPr>
+              <w:rPr>
+                <w:rFonts w:ascii="Arial" w:hAnsi="Arial" w:cs="Arial"/>
+                <w:color w:val="000000"/>
+                <w:sz w:val="18"/>
+                <w:szCs w:val="18"/>
+              </w:rPr>
+            </w:pPr>
+          </w:p>
+        </w:tc>
+        <w:tc>
+          <w:tcPr>
+            <w:tcW w:w="1170" w:type="dxa"/>
+            <w:tcBorders>
+              <w:left w:val="single" w:sz="4" w:space="0" w:color="auto"/>
+              <w:bottom w:val="single" w:sz="4" w:space="0" w:color="auto"/>
               <w:right w:val="double" w:sz="4" w:space="0" w:color="auto"/>
             </w:tcBorders>
           </w:tcPr>
@@ -4695,35 +5695,47 @@
         </w:tc>
         <w:tc>
           <w:tcPr>
-            <w:tcW w:w="1529" w:type="dxa"/>
+            <w:tcW w:w="1350" w:type="dxa"/>
             <w:tcBorders>
               <w:left w:val="double" w:sz="4" w:space="0" w:color="auto"/>
               <w:bottom w:val="single" w:sz="4" w:space="0" w:color="auto"/>
             </w:tcBorders>
-          </w:tcPr>
-          <w:p>
-            <w:pPr>
-              <w:rPr>
-                <w:rFonts w:ascii="Arial" w:hAnsi="Arial" w:cs="Arial"/>
-                <w:color w:val="000000"/>
-                <w:sz w:val="18"/>
-                <w:szCs w:val="18"/>
-              </w:rPr>
-            </w:pPr>
-            <w:r>
-              <w:rPr>
-                <w:rFonts w:ascii="Arial" w:hAnsi="Arial" w:cs="Arial"/>
-                <w:color w:val="000000"/>
-                <w:sz w:val="18"/>
-                <w:szCs w:val="18"/>
-              </w:rPr>
-              <w:t>Integrate Supplements Across All Systems Prior to Award</w:t>
-            </w:r>
-          </w:p>
-        </w:tc>
-        <w:tc>
-          <w:tcPr>
-            <w:tcW w:w="1990" w:type="dxa"/>
+            <w:shd w:val="clear" w:color="auto" w:fill="FDE9D9" w:themeFill="accent6" w:themeFillTint="33"/>
+          </w:tcPr>
+          <w:p>
+            <w:pPr>
+              <w:rPr>
+                <w:rFonts w:ascii="Arial" w:hAnsi="Arial" w:cs="Arial"/>
+                <w:color w:val="000000"/>
+                <w:sz w:val="18"/>
+                <w:szCs w:val="18"/>
+              </w:rPr>
+            </w:pPr>
+            <w:r>
+              <w:rPr>
+                <w:rFonts w:ascii="Arial" w:hAnsi="Arial" w:cs="Arial"/>
+                <w:color w:val="000000"/>
+                <w:sz w:val="18"/>
+                <w:szCs w:val="18"/>
+              </w:rPr>
+              <w:t xml:space="preserve">Integrate Supplements Across All </w:t>
+            </w:r>
+            <w:bookmarkStart w:id="0" w:name="_GoBack"/>
+            <w:bookmarkEnd w:id="0"/>
+            <w:r>
+              <w:rPr>
+                <w:rFonts w:ascii="Arial" w:hAnsi="Arial" w:cs="Arial"/>
+                <w:color w:val="000000"/>
+                <w:sz w:val="18"/>
+                <w:szCs w:val="18"/>
+              </w:rPr>
+              <w:t>Systems Prior to Award</w:t>
+            </w:r>
+          </w:p>
+        </w:tc>
+        <w:tc>
+          <w:tcPr>
+            <w:tcW w:w="2340" w:type="dxa"/>
           </w:tcPr>
           <w:p>
             <w:pPr>
@@ -4751,7 +5763,17 @@
                 <w:szCs w:val="18"/>
               </w:rPr>
               <w:br/>
-              <w:t xml:space="preserve">OGA and CBIIT need to brainstorm a solution for capturing supplement records when they are in a work in progress status and have not been awarded. Need to find a way to associate with the correct grant record and be able to distinguish the order if there are multiple supplement records. This would be needed in </w:t>
+              <w:t xml:space="preserve">OGA and CBIIT need to brainstorm a solution for capturing supplement records when they are in a </w:t>
+            </w:r>
+            <w:r>
+              <w:rPr>
+                <w:rFonts w:ascii="Arial" w:hAnsi="Arial" w:cs="Arial"/>
+                <w:color w:val="000000"/>
+                <w:sz w:val="18"/>
+                <w:szCs w:val="18"/>
+              </w:rPr>
+              <w:lastRenderedPageBreak/>
+              <w:t xml:space="preserve">work in progress status and have not been awarded. Need to find a way to associate with the correct grant record and be able to distinguish the order if there are multiple supplement records. This would be needed in </w:t>
             </w:r>
             <w:proofErr w:type="spellStart"/>
             <w:r>
@@ -4797,7 +5819,7 @@
         </w:tc>
         <w:tc>
           <w:tcPr>
-            <w:tcW w:w="1128" w:type="dxa"/>
+            <w:tcW w:w="810" w:type="dxa"/>
           </w:tcPr>
           <w:p>
             <w:pPr>
@@ -4815,13 +5837,14 @@
                 <w:sz w:val="18"/>
                 <w:szCs w:val="18"/>
               </w:rPr>
+              <w:lastRenderedPageBreak/>
               <w:t>Major</w:t>
             </w:r>
           </w:p>
         </w:tc>
         <w:tc>
           <w:tcPr>
-            <w:tcW w:w="1345" w:type="dxa"/>
+            <w:tcW w:w="1255" w:type="dxa"/>
           </w:tcPr>
           <w:p>
             <w:pPr>
@@ -4840,6 +5863,24 @@
                 <w:szCs w:val="18"/>
               </w:rPr>
               <w:t>OGAI2E-70</w:t>
+            </w:r>
+            <w:r>
+              <w:rPr>
+                <w:rFonts w:ascii="Arial" w:hAnsi="Arial" w:cs="Arial"/>
+                <w:color w:val="000000"/>
+                <w:sz w:val="18"/>
+                <w:szCs w:val="18"/>
+              </w:rPr>
+              <w:t>/</w:t>
+            </w:r>
+            <w:r>
+              <w:rPr>
+                <w:rFonts w:ascii="Arial" w:hAnsi="Arial" w:cs="Arial"/>
+                <w:color w:val="00B050"/>
+                <w:sz w:val="18"/>
+                <w:szCs w:val="18"/>
+              </w:rPr>
+              <w:t xml:space="preserve"> Greensheet-540</w:t>
             </w:r>
           </w:p>
         </w:tc>
@@ -4847,7 +5888,7 @@
       <w:tr>
         <w:tc>
           <w:tcPr>
-            <w:tcW w:w="1475" w:type="dxa"/>
+            <w:tcW w:w="1338" w:type="dxa"/>
             <w:vMerge/>
             <w:tcBorders>
               <w:top w:val="double" w:sz="4" w:space="0" w:color="auto"/>
@@ -4867,7 +5908,7 @@
         </w:tc>
         <w:tc>
           <w:tcPr>
-            <w:tcW w:w="1472" w:type="dxa"/>
+            <w:tcW w:w="1077" w:type="dxa"/>
             <w:vMerge/>
             <w:tcBorders>
               <w:top w:val="double" w:sz="4" w:space="0" w:color="auto"/>
@@ -4886,11 +5927,52 @@
         </w:tc>
         <w:tc>
           <w:tcPr>
-            <w:tcW w:w="4001" w:type="dxa"/>
-            <w:gridSpan w:val="2"/>
+            <w:tcW w:w="2790" w:type="dxa"/>
             <w:vMerge/>
             <w:tcBorders>
-              <w:bottom w:val="thickThinSmallGap" w:sz="12" w:space="0" w:color="auto"/>
+              <w:top w:val="thickThinSmallGap" w:sz="12" w:space="0" w:color="auto"/>
+              <w:bottom w:val="thickThinSmallGap" w:sz="12" w:space="0" w:color="auto"/>
+              <w:right w:val="single" w:sz="4" w:space="0" w:color="auto"/>
+            </w:tcBorders>
+          </w:tcPr>
+          <w:p>
+            <w:pPr>
+              <w:rPr>
+                <w:rFonts w:ascii="Arial" w:hAnsi="Arial" w:cs="Arial"/>
+                <w:color w:val="000000"/>
+                <w:sz w:val="18"/>
+                <w:szCs w:val="18"/>
+              </w:rPr>
+            </w:pPr>
+          </w:p>
+        </w:tc>
+        <w:tc>
+          <w:tcPr>
+            <w:tcW w:w="810" w:type="dxa"/>
+            <w:vMerge/>
+            <w:tcBorders>
+              <w:left w:val="single" w:sz="4" w:space="0" w:color="auto"/>
+              <w:bottom w:val="thickThinSmallGap" w:sz="12" w:space="0" w:color="auto"/>
+              <w:right w:val="single" w:sz="4" w:space="0" w:color="auto"/>
+            </w:tcBorders>
+          </w:tcPr>
+          <w:p>
+            <w:pPr>
+              <w:rPr>
+                <w:rFonts w:ascii="Arial" w:hAnsi="Arial" w:cs="Arial"/>
+                <w:color w:val="000000"/>
+                <w:sz w:val="18"/>
+                <w:szCs w:val="18"/>
+              </w:rPr>
+            </w:pPr>
+          </w:p>
+        </w:tc>
+        <w:tc>
+          <w:tcPr>
+            <w:tcW w:w="1170" w:type="dxa"/>
+            <w:tcBorders>
+              <w:left w:val="single" w:sz="4" w:space="0" w:color="auto"/>
+              <w:bottom w:val="single" w:sz="4" w:space="0" w:color="auto"/>
               <w:right w:val="double" w:sz="4" w:space="0" w:color="auto"/>
             </w:tcBorders>
           </w:tcPr>
@@ -4907,11 +5989,12 @@
         </w:tc>
         <w:tc>
           <w:tcPr>
-            <w:tcW w:w="1529" w:type="dxa"/>
+            <w:tcW w:w="1350" w:type="dxa"/>
             <w:tcBorders>
               <w:left w:val="double" w:sz="4" w:space="0" w:color="auto"/>
               <w:bottom w:val="single" w:sz="4" w:space="0" w:color="auto"/>
             </w:tcBorders>
+            <w:shd w:val="clear" w:color="auto" w:fill="FDE9D9" w:themeFill="accent6" w:themeFillTint="33"/>
           </w:tcPr>
           <w:p>
             <w:pPr>
@@ -4935,7 +6018,7 @@
         </w:tc>
         <w:tc>
           <w:tcPr>
-            <w:tcW w:w="1990" w:type="dxa"/>
+            <w:tcW w:w="2340" w:type="dxa"/>
             <w:tcBorders>
               <w:bottom w:val="single" w:sz="4" w:space="0" w:color="auto"/>
             </w:tcBorders>
@@ -4986,17 +6069,7 @@
                 <w:sz w:val="18"/>
                 <w:szCs w:val="18"/>
               </w:rPr>
-              <w:t xml:space="preserve">3", "4,U42", "4,UH2", "4,R01", "4,R03", "4,R33", "4,R00", "4,U44", "4,DP1", "4,R42", "4,P01", "4,R44", </w:t>
-            </w:r>
-            <w:r>
-              <w:rPr>
-                <w:rFonts w:ascii="Arial" w:hAnsi="Arial" w:cs="Arial"/>
-                <w:color w:val="000000"/>
-                <w:sz w:val="18"/>
-                <w:szCs w:val="18"/>
-              </w:rPr>
-              <w:lastRenderedPageBreak/>
-              <w:t>"4,U54", "4,R21",</w:t>
+              <w:t>3", "4,U42", "4,UH2", "4,R01", "4,R03", "4,R33", "4,R00", "4,U44", "4,DP1", "4,R42", "4,P01", "4,R44", "4,U54", "4,R21",</w:t>
             </w:r>
             <w:r>
               <w:rPr>
@@ -5031,7 +6104,7 @@
         </w:tc>
         <w:tc>
           <w:tcPr>
-            <w:tcW w:w="1128" w:type="dxa"/>
+            <w:tcW w:w="810" w:type="dxa"/>
             <w:tcBorders>
               <w:bottom w:val="single" w:sz="4" w:space="0" w:color="auto"/>
             </w:tcBorders>
@@ -5052,14 +6125,13 @@
                 <w:sz w:val="18"/>
                 <w:szCs w:val="18"/>
               </w:rPr>
-              <w:lastRenderedPageBreak/>
               <w:t>Major</w:t>
             </w:r>
           </w:p>
         </w:tc>
         <w:tc>
           <w:tcPr>
-            <w:tcW w:w="1345" w:type="dxa"/>
+            <w:tcW w:w="1255" w:type="dxa"/>
             <w:tcBorders>
               <w:bottom w:val="single" w:sz="4" w:space="0" w:color="auto"/>
             </w:tcBorders>
@@ -5079,6 +6151,24 @@
                 <w:szCs w:val="18"/>
               </w:rPr>
               <w:t>OGAI2E-146</w:t>
+            </w:r>
+            <w:r>
+              <w:rPr>
+                <w:rFonts w:ascii="Arial" w:hAnsi="Arial" w:cs="Arial"/>
+                <w:color w:val="000000"/>
+                <w:sz w:val="18"/>
+                <w:szCs w:val="18"/>
+              </w:rPr>
+              <w:t>/</w:t>
+            </w:r>
+            <w:r>
+              <w:rPr>
+                <w:rFonts w:ascii="Arial" w:hAnsi="Arial" w:cs="Arial"/>
+                <w:color w:val="00B050"/>
+                <w:sz w:val="18"/>
+                <w:szCs w:val="18"/>
+              </w:rPr>
+              <w:t xml:space="preserve"> Greensheet-536</w:t>
             </w:r>
           </w:p>
         </w:tc>
@@ -5086,7 +6176,7 @@
       <w:tr>
         <w:tc>
           <w:tcPr>
-            <w:tcW w:w="1475" w:type="dxa"/>
+            <w:tcW w:w="1338" w:type="dxa"/>
             <w:vMerge/>
             <w:tcBorders>
               <w:top w:val="double" w:sz="4" w:space="0" w:color="auto"/>
@@ -5106,7 +6196,7 @@
         </w:tc>
         <w:tc>
           <w:tcPr>
-            <w:tcW w:w="1472" w:type="dxa"/>
+            <w:tcW w:w="1077" w:type="dxa"/>
             <w:vMerge/>
             <w:tcBorders>
               <w:top w:val="double" w:sz="4" w:space="0" w:color="auto"/>
@@ -5125,32 +6215,75 @@
         </w:tc>
         <w:tc>
           <w:tcPr>
-            <w:tcW w:w="4001" w:type="dxa"/>
-            <w:gridSpan w:val="2"/>
+            <w:tcW w:w="2790" w:type="dxa"/>
             <w:vMerge/>
             <w:tcBorders>
+              <w:top w:val="thickThinSmallGap" w:sz="12" w:space="0" w:color="auto"/>
+              <w:bottom w:val="thickThinSmallGap" w:sz="12" w:space="0" w:color="auto"/>
+              <w:right w:val="single" w:sz="4" w:space="0" w:color="auto"/>
+            </w:tcBorders>
+          </w:tcPr>
+          <w:p>
+            <w:pPr>
+              <w:rPr>
+                <w:rFonts w:ascii="Arial" w:hAnsi="Arial" w:cs="Arial"/>
+                <w:color w:val="000000"/>
+                <w:sz w:val="18"/>
+                <w:szCs w:val="18"/>
+              </w:rPr>
+            </w:pPr>
+          </w:p>
+        </w:tc>
+        <w:tc>
+          <w:tcPr>
+            <w:tcW w:w="810" w:type="dxa"/>
+            <w:vMerge/>
+            <w:tcBorders>
+              <w:left w:val="single" w:sz="4" w:space="0" w:color="auto"/>
+              <w:bottom w:val="thickThinSmallGap" w:sz="12" w:space="0" w:color="auto"/>
+              <w:right w:val="single" w:sz="4" w:space="0" w:color="auto"/>
+            </w:tcBorders>
+          </w:tcPr>
+          <w:p>
+            <w:pPr>
+              <w:rPr>
+                <w:rFonts w:ascii="Arial" w:hAnsi="Arial" w:cs="Arial"/>
+                <w:color w:val="000000"/>
+                <w:sz w:val="18"/>
+                <w:szCs w:val="18"/>
+              </w:rPr>
+            </w:pPr>
+          </w:p>
+        </w:tc>
+        <w:tc>
+          <w:tcPr>
+            <w:tcW w:w="1170" w:type="dxa"/>
+            <w:tcBorders>
+              <w:left w:val="single" w:sz="4" w:space="0" w:color="auto"/>
               <w:bottom w:val="thickThinSmallGap" w:sz="12" w:space="0" w:color="auto"/>
               <w:right w:val="double" w:sz="4" w:space="0" w:color="auto"/>
             </w:tcBorders>
-          </w:tcPr>
-          <w:p>
-            <w:pPr>
-              <w:rPr>
-                <w:rFonts w:ascii="Arial" w:hAnsi="Arial" w:cs="Arial"/>
-                <w:color w:val="000000"/>
-                <w:sz w:val="18"/>
-                <w:szCs w:val="18"/>
-              </w:rPr>
-            </w:pPr>
-          </w:p>
-        </w:tc>
-        <w:tc>
-          <w:tcPr>
-            <w:tcW w:w="1529" w:type="dxa"/>
+            <w:shd w:val="clear" w:color="auto" w:fill="auto"/>
+          </w:tcPr>
+          <w:p>
+            <w:pPr>
+              <w:rPr>
+                <w:rFonts w:ascii="Arial" w:hAnsi="Arial" w:cs="Arial"/>
+                <w:color w:val="000000"/>
+                <w:sz w:val="18"/>
+                <w:szCs w:val="18"/>
+              </w:rPr>
+            </w:pPr>
+          </w:p>
+        </w:tc>
+        <w:tc>
+          <w:tcPr>
+            <w:tcW w:w="1350" w:type="dxa"/>
             <w:tcBorders>
               <w:left w:val="double" w:sz="4" w:space="0" w:color="auto"/>
               <w:bottom w:val="thickThinSmallGap" w:sz="12" w:space="0" w:color="auto"/>
             </w:tcBorders>
+            <w:shd w:val="clear" w:color="auto" w:fill="FDE9D9" w:themeFill="accent6" w:themeFillTint="33"/>
           </w:tcPr>
           <w:p>
             <w:pPr>
@@ -5174,7 +6307,7 @@
         </w:tc>
         <w:tc>
           <w:tcPr>
-            <w:tcW w:w="1990" w:type="dxa"/>
+            <w:tcW w:w="2340" w:type="dxa"/>
             <w:tcBorders>
               <w:bottom w:val="thickThinSmallGap" w:sz="12" w:space="0" w:color="auto"/>
             </w:tcBorders>
@@ -5211,7 +6344,7 @@
         </w:tc>
         <w:tc>
           <w:tcPr>
-            <w:tcW w:w="1128" w:type="dxa"/>
+            <w:tcW w:w="810" w:type="dxa"/>
             <w:tcBorders>
               <w:bottom w:val="thickThinSmallGap" w:sz="12" w:space="0" w:color="auto"/>
             </w:tcBorders>
@@ -5238,7 +6371,7 @@
         </w:tc>
         <w:tc>
           <w:tcPr>
-            <w:tcW w:w="1345" w:type="dxa"/>
+            <w:tcW w:w="1255" w:type="dxa"/>
             <w:tcBorders>
               <w:bottom w:val="thickThinSmallGap" w:sz="12" w:space="0" w:color="auto"/>
             </w:tcBorders>
@@ -5258,6 +6391,24 @@
                 <w:szCs w:val="18"/>
               </w:rPr>
               <w:t>OGAI2E-141</w:t>
+            </w:r>
+            <w:r>
+              <w:rPr>
+                <w:rFonts w:ascii="Arial" w:hAnsi="Arial" w:cs="Arial"/>
+                <w:color w:val="000000"/>
+                <w:sz w:val="18"/>
+                <w:szCs w:val="18"/>
+              </w:rPr>
+              <w:t>/</w:t>
+            </w:r>
+            <w:r>
+              <w:rPr>
+                <w:rFonts w:ascii="Arial" w:hAnsi="Arial" w:cs="Arial"/>
+                <w:color w:val="00B050"/>
+                <w:sz w:val="18"/>
+                <w:szCs w:val="18"/>
+              </w:rPr>
+              <w:t xml:space="preserve"> Greensheet-520</w:t>
             </w:r>
           </w:p>
         </w:tc>
@@ -5265,7 +6416,7 @@
       <w:tr>
         <w:tc>
           <w:tcPr>
-            <w:tcW w:w="1475" w:type="dxa"/>
+            <w:tcW w:w="1338" w:type="dxa"/>
             <w:vMerge w:val="restart"/>
             <w:tcBorders>
               <w:top w:val="thickThinSmallGap" w:sz="12" w:space="0" w:color="auto"/>
@@ -5288,6 +6439,7 @@
                 <w:sz w:val="18"/>
                 <w:szCs w:val="18"/>
               </w:rPr>
+              <w:lastRenderedPageBreak/>
               <w:t xml:space="preserve">Assess streamlining integration of </w:t>
             </w:r>
             <w:proofErr w:type="spellStart"/>
@@ -5325,13 +6477,14 @@
         </w:tc>
         <w:tc>
           <w:tcPr>
-            <w:tcW w:w="1472" w:type="dxa"/>
+            <w:tcW w:w="1077" w:type="dxa"/>
             <w:tcBorders>
               <w:top w:val="thickThinSmallGap" w:sz="12" w:space="0" w:color="auto"/>
               <w:left w:val="double" w:sz="4" w:space="0" w:color="auto"/>
               <w:bottom w:val="single" w:sz="4" w:space="0" w:color="auto"/>
               <w:right w:val="single" w:sz="4" w:space="0" w:color="auto"/>
             </w:tcBorders>
+            <w:shd w:val="clear" w:color="auto" w:fill="FDE9D9" w:themeFill="accent6" w:themeFillTint="33"/>
           </w:tcPr>
           <w:p>
             <w:pPr>
@@ -5355,43 +6508,104 @@
         </w:tc>
         <w:tc>
           <w:tcPr>
-            <w:tcW w:w="4001" w:type="dxa"/>
-            <w:gridSpan w:val="2"/>
+            <w:tcW w:w="2790" w:type="dxa"/>
+            <w:tcBorders>
+              <w:top w:val="thickThinSmallGap" w:sz="12" w:space="0" w:color="auto"/>
+              <w:left w:val="single" w:sz="4" w:space="0" w:color="auto"/>
+              <w:bottom w:val="single" w:sz="4" w:space="0" w:color="auto"/>
+              <w:right w:val="single" w:sz="4" w:space="0" w:color="auto"/>
+            </w:tcBorders>
+          </w:tcPr>
+          <w:p>
+            <w:pPr>
+              <w:rPr>
+                <w:rFonts w:ascii="Arial" w:hAnsi="Arial" w:cs="Arial"/>
+                <w:color w:val="000000"/>
+                <w:sz w:val="18"/>
+                <w:szCs w:val="18"/>
+              </w:rPr>
+            </w:pPr>
+            <w:r>
+              <w:rPr>
+                <w:rFonts w:ascii="Arial" w:hAnsi="Arial" w:cs="Arial"/>
+                <w:color w:val="000000"/>
+                <w:sz w:val="18"/>
+                <w:szCs w:val="18"/>
+              </w:rPr>
+              <w:t>During initial GS FB integration some FB features were turned off. Analysis and OGA discussion is needed to evaluate the need to turn on additional capabilities.</w:t>
+            </w:r>
+          </w:p>
+        </w:tc>
+        <w:tc>
+          <w:tcPr>
+            <w:tcW w:w="810" w:type="dxa"/>
+            <w:tcBorders>
+              <w:top w:val="thickThinSmallGap" w:sz="12" w:space="0" w:color="auto"/>
+              <w:left w:val="single" w:sz="4" w:space="0" w:color="auto"/>
+              <w:bottom w:val="single" w:sz="4" w:space="0" w:color="auto"/>
+              <w:right w:val="single" w:sz="4" w:space="0" w:color="auto"/>
+            </w:tcBorders>
+          </w:tcPr>
+          <w:p>
+            <w:pPr>
+              <w:rPr>
+                <w:rFonts w:ascii="Arial" w:hAnsi="Arial" w:cs="Arial"/>
+                <w:color w:val="000000"/>
+                <w:sz w:val="18"/>
+                <w:szCs w:val="18"/>
+              </w:rPr>
+            </w:pPr>
+            <w:r>
+              <w:rPr>
+                <w:rFonts w:ascii="Arial" w:hAnsi="Arial" w:cs="Arial"/>
+                <w:color w:val="00B050"/>
+                <w:sz w:val="18"/>
+                <w:szCs w:val="18"/>
+              </w:rPr>
+              <w:t>Minor</w:t>
+            </w:r>
+            <w:r>
+              <w:rPr>
+                <w:rFonts w:ascii="Arial" w:hAnsi="Arial" w:cs="Arial"/>
+                <w:color w:val="00B050"/>
+                <w:sz w:val="18"/>
+                <w:szCs w:val="18"/>
+              </w:rPr>
+              <w:t>/ Greensheet-518</w:t>
+            </w:r>
+          </w:p>
+        </w:tc>
+        <w:tc>
+          <w:tcPr>
+            <w:tcW w:w="1170" w:type="dxa"/>
             <w:tcBorders>
               <w:top w:val="thickThinSmallGap" w:sz="12" w:space="0" w:color="auto"/>
               <w:left w:val="single" w:sz="4" w:space="0" w:color="auto"/>
               <w:bottom w:val="single" w:sz="4" w:space="0" w:color="auto"/>
               <w:right w:val="double" w:sz="4" w:space="0" w:color="auto"/>
             </w:tcBorders>
-          </w:tcPr>
-          <w:p>
-            <w:pPr>
-              <w:rPr>
-                <w:rFonts w:ascii="Arial" w:hAnsi="Arial" w:cs="Arial"/>
-                <w:color w:val="000000"/>
-                <w:sz w:val="18"/>
-                <w:szCs w:val="18"/>
-              </w:rPr>
-            </w:pPr>
-            <w:r>
-              <w:rPr>
-                <w:rFonts w:ascii="Arial" w:hAnsi="Arial" w:cs="Arial"/>
-                <w:color w:val="000000"/>
-                <w:sz w:val="18"/>
-                <w:szCs w:val="18"/>
-              </w:rPr>
-              <w:t>During initial GS FB integration some FB features were turned off. Analysis and OGA discussion is needed to evaluate the need to turn on additional capabilities.</w:t>
-            </w:r>
-          </w:p>
-        </w:tc>
-        <w:tc>
-          <w:tcPr>
-            <w:tcW w:w="1529" w:type="dxa"/>
+            <w:shd w:val="clear" w:color="auto" w:fill="auto"/>
+          </w:tcPr>
+          <w:p>
+            <w:pPr>
+              <w:rPr>
+                <w:rFonts w:ascii="Arial" w:hAnsi="Arial" w:cs="Arial"/>
+                <w:color w:val="000000"/>
+                <w:sz w:val="18"/>
+                <w:szCs w:val="18"/>
+              </w:rPr>
+            </w:pPr>
+          </w:p>
+        </w:tc>
+        <w:tc>
+          <w:tcPr>
+            <w:tcW w:w="1350" w:type="dxa"/>
             <w:tcBorders>
               <w:top w:val="thickThinSmallGap" w:sz="12" w:space="0" w:color="auto"/>
               <w:left w:val="double" w:sz="4" w:space="0" w:color="auto"/>
               <w:bottom w:val="single" w:sz="4" w:space="0" w:color="auto"/>
             </w:tcBorders>
+            <w:shd w:val="clear" w:color="auto" w:fill="FDE9D9" w:themeFill="accent6" w:themeFillTint="33"/>
           </w:tcPr>
           <w:p>
             <w:pPr>
@@ -5415,7 +6629,7 @@
         </w:tc>
         <w:tc>
           <w:tcPr>
-            <w:tcW w:w="1990" w:type="dxa"/>
+            <w:tcW w:w="2340" w:type="dxa"/>
             <w:tcBorders>
               <w:top w:val="thickThinSmallGap" w:sz="12" w:space="0" w:color="auto"/>
               <w:bottom w:val="single" w:sz="4" w:space="0" w:color="auto"/>
@@ -5477,17 +6691,7 @@
                 <w:sz w:val="18"/>
                 <w:szCs w:val="18"/>
               </w:rPr>
-              <w:t xml:space="preserve">. PD should be able to answer all the questions and click complete without </w:t>
-            </w:r>
-            <w:r>
-              <w:rPr>
-                <w:rFonts w:ascii="Arial" w:hAnsi="Arial" w:cs="Arial"/>
-                <w:color w:val="000000"/>
-                <w:sz w:val="18"/>
-                <w:szCs w:val="18"/>
-              </w:rPr>
-              <w:lastRenderedPageBreak/>
-              <w:t>recording the completion action. This may be possible to achieve by providing dropdown of type and mechanism options to filter the questions instead of selecting a grant.</w:t>
+              <w:t>. PD should be able to answer all the questions and click complete without recording the completion action. This may be possible to achieve by providing dropdown of type and mechanism options to filter the questions instead of selecting a grant.</w:t>
             </w:r>
           </w:p>
           <w:p>
@@ -5571,7 +6775,7 @@
         </w:tc>
         <w:tc>
           <w:tcPr>
-            <w:tcW w:w="1128" w:type="dxa"/>
+            <w:tcW w:w="810" w:type="dxa"/>
             <w:tcBorders>
               <w:top w:val="thickThinSmallGap" w:sz="12" w:space="0" w:color="auto"/>
               <w:bottom w:val="single" w:sz="4" w:space="0" w:color="auto"/>
@@ -5593,14 +6797,13 @@
                 <w:sz w:val="18"/>
                 <w:szCs w:val="18"/>
               </w:rPr>
-              <w:lastRenderedPageBreak/>
               <w:t>Minor</w:t>
             </w:r>
           </w:p>
         </w:tc>
         <w:tc>
           <w:tcPr>
-            <w:tcW w:w="1345" w:type="dxa"/>
+            <w:tcW w:w="1255" w:type="dxa"/>
             <w:tcBorders>
               <w:top w:val="thickThinSmallGap" w:sz="12" w:space="0" w:color="auto"/>
               <w:bottom w:val="single" w:sz="4" w:space="0" w:color="auto"/>
@@ -5624,13 +6827,31 @@
               </w:rPr>
               <w:t>OGAI2E-148</w:t>
             </w:r>
+            <w:r>
+              <w:rPr>
+                <w:rFonts w:ascii="Arial" w:hAnsi="Arial" w:cs="Arial"/>
+                <w:color w:val="000000"/>
+                <w:sz w:val="18"/>
+                <w:szCs w:val="18"/>
+              </w:rPr>
+              <w:t>/</w:t>
+            </w:r>
+            <w:r>
+              <w:rPr>
+                <w:rFonts w:ascii="Arial" w:hAnsi="Arial" w:cs="Arial"/>
+                <w:color w:val="00B050"/>
+                <w:sz w:val="18"/>
+                <w:szCs w:val="18"/>
+              </w:rPr>
+              <w:t xml:space="preserve"> Greensheet-517</w:t>
+            </w:r>
           </w:p>
         </w:tc>
       </w:tr>
       <w:tr>
         <w:tc>
           <w:tcPr>
-            <w:tcW w:w="1475" w:type="dxa"/>
+            <w:tcW w:w="1338" w:type="dxa"/>
             <w:vMerge/>
             <w:tcBorders>
               <w:top w:val="thickThinSmallGap" w:sz="12" w:space="0" w:color="auto"/>
@@ -5650,7 +6871,7 @@
         </w:tc>
         <w:tc>
           <w:tcPr>
-            <w:tcW w:w="1472" w:type="dxa"/>
+            <w:tcW w:w="1077" w:type="dxa"/>
             <w:tcBorders>
               <w:top w:val="single" w:sz="4" w:space="0" w:color="auto"/>
               <w:left w:val="double" w:sz="4" w:space="0" w:color="auto"/>
@@ -5669,31 +6890,53 @@
         </w:tc>
         <w:tc>
           <w:tcPr>
-            <w:tcW w:w="4001" w:type="dxa"/>
+            <w:tcW w:w="3600" w:type="dxa"/>
             <w:gridSpan w:val="2"/>
             <w:tcBorders>
               <w:top w:val="single" w:sz="4" w:space="0" w:color="auto"/>
               <w:left w:val="single" w:sz="4" w:space="0" w:color="auto"/>
               <w:bottom w:val="thickThinSmallGap" w:sz="12" w:space="0" w:color="auto"/>
+              <w:right w:val="single" w:sz="4" w:space="0" w:color="auto"/>
+            </w:tcBorders>
+          </w:tcPr>
+          <w:p>
+            <w:pPr>
+              <w:rPr>
+                <w:sz w:val="18"/>
+                <w:szCs w:val="18"/>
+              </w:rPr>
+            </w:pPr>
+          </w:p>
+        </w:tc>
+        <w:tc>
+          <w:tcPr>
+            <w:tcW w:w="1170" w:type="dxa"/>
+            <w:tcBorders>
+              <w:left w:val="single" w:sz="4" w:space="0" w:color="auto"/>
+              <w:bottom w:val="thickThinSmallGap" w:sz="12" w:space="0" w:color="auto"/>
               <w:right w:val="double" w:sz="4" w:space="0" w:color="auto"/>
             </w:tcBorders>
-          </w:tcPr>
-          <w:p>
-            <w:pPr>
-              <w:rPr>
-                <w:sz w:val="18"/>
-                <w:szCs w:val="18"/>
-              </w:rPr>
-            </w:pPr>
-          </w:p>
-        </w:tc>
-        <w:tc>
-          <w:tcPr>
-            <w:tcW w:w="1529" w:type="dxa"/>
+            <w:shd w:val="clear" w:color="auto" w:fill="auto"/>
+          </w:tcPr>
+          <w:p>
+            <w:pPr>
+              <w:rPr>
+                <w:rFonts w:ascii="Arial" w:hAnsi="Arial" w:cs="Arial"/>
+                <w:color w:val="000000"/>
+                <w:sz w:val="18"/>
+                <w:szCs w:val="18"/>
+              </w:rPr>
+            </w:pPr>
+          </w:p>
+        </w:tc>
+        <w:tc>
+          <w:tcPr>
+            <w:tcW w:w="1350" w:type="dxa"/>
             <w:tcBorders>
               <w:left w:val="double" w:sz="4" w:space="0" w:color="auto"/>
               <w:bottom w:val="thickThinSmallGap" w:sz="12" w:space="0" w:color="auto"/>
             </w:tcBorders>
+            <w:shd w:val="clear" w:color="auto" w:fill="FDE9D9" w:themeFill="accent6" w:themeFillTint="33"/>
           </w:tcPr>
           <w:p>
             <w:pPr>
@@ -5717,7 +6960,7 @@
         </w:tc>
         <w:tc>
           <w:tcPr>
-            <w:tcW w:w="1990" w:type="dxa"/>
+            <w:tcW w:w="2340" w:type="dxa"/>
             <w:tcBorders>
               <w:bottom w:val="thickThinSmallGap" w:sz="12" w:space="0" w:color="auto"/>
             </w:tcBorders>
@@ -5763,7 +7006,7 @@
         </w:tc>
         <w:tc>
           <w:tcPr>
-            <w:tcW w:w="1128" w:type="dxa"/>
+            <w:tcW w:w="810" w:type="dxa"/>
             <w:tcBorders>
               <w:bottom w:val="thickThinSmallGap" w:sz="12" w:space="0" w:color="auto"/>
             </w:tcBorders>
@@ -5788,7 +7031,7 @@
         </w:tc>
         <w:tc>
           <w:tcPr>
-            <w:tcW w:w="1345" w:type="dxa"/>
+            <w:tcW w:w="1255" w:type="dxa"/>
             <w:tcBorders>
               <w:bottom w:val="thickThinSmallGap" w:sz="12" w:space="0" w:color="auto"/>
             </w:tcBorders>
@@ -5810,6 +7053,24 @@
                 <w:szCs w:val="18"/>
               </w:rPr>
               <w:t>OGAI2E-147</w:t>
+            </w:r>
+            <w:r>
+              <w:rPr>
+                <w:rFonts w:ascii="Arial" w:hAnsi="Arial" w:cs="Arial"/>
+                <w:color w:val="000000"/>
+                <w:sz w:val="18"/>
+                <w:szCs w:val="18"/>
+              </w:rPr>
+              <w:t>/</w:t>
+            </w:r>
+            <w:r>
+              <w:rPr>
+                <w:rFonts w:ascii="Arial" w:hAnsi="Arial" w:cs="Arial"/>
+                <w:color w:val="00B050"/>
+                <w:sz w:val="18"/>
+                <w:szCs w:val="18"/>
+              </w:rPr>
+              <w:t xml:space="preserve"> Greensheet-519</w:t>
             </w:r>
           </w:p>
         </w:tc>

</xml_diff>

<commit_message>
Added Greensheet-553 from OGA combined scope
</commit_message>
<xml_diff>
--- a/Requirements/Presentations/Combined CBIIT_OGA high level scope for Greensheet redesign.docx
+++ b/Requirements/Presentations/Combined CBIIT_OGA high level scope for Greensheet redesign.docx
@@ -1335,19 +1335,70 @@
           <w:p>
             <w:pPr>
               <w:rPr>
-                <w:sz w:val="18"/>
-                <w:szCs w:val="18"/>
-              </w:rPr>
-            </w:pPr>
-            <w:r>
-              <w:rPr>
                 <w:rFonts w:ascii="Arial" w:hAnsi="Arial" w:cs="Arial"/>
                 <w:color w:val="00B050"/>
                 <w:sz w:val="18"/>
                 <w:szCs w:val="18"/>
               </w:rPr>
+            </w:pPr>
+            <w:r>
+              <w:rPr>
+                <w:rFonts w:ascii="Arial" w:hAnsi="Arial" w:cs="Arial"/>
+                <w:color w:val="00B050"/>
+                <w:sz w:val="18"/>
+                <w:szCs w:val="18"/>
+              </w:rPr>
               <w:t>Greensheet-539</w:t>
             </w:r>
+          </w:p>
+          <w:p>
+            <w:pPr>
+              <w:rPr>
+                <w:rFonts w:ascii="Arial" w:hAnsi="Arial" w:cs="Arial"/>
+                <w:color w:val="00B050"/>
+                <w:sz w:val="18"/>
+                <w:szCs w:val="18"/>
+              </w:rPr>
+            </w:pPr>
+          </w:p>
+          <w:p>
+            <w:pPr>
+              <w:rPr>
+                <w:sz w:val="18"/>
+                <w:szCs w:val="18"/>
+              </w:rPr>
+            </w:pPr>
+            <w:r>
+              <w:rPr>
+                <w:rFonts w:ascii="Arial" w:hAnsi="Arial" w:cs="Arial"/>
+                <w:color w:val="00B050"/>
+                <w:sz w:val="18"/>
+                <w:szCs w:val="18"/>
+              </w:rPr>
+              <w:t xml:space="preserve">Greensheet-553 – Do not display </w:t>
+            </w:r>
+            <w:proofErr w:type="spellStart"/>
+            <w:r>
+              <w:rPr>
+                <w:rFonts w:ascii="Arial" w:hAnsi="Arial" w:cs="Arial"/>
+                <w:color w:val="00B050"/>
+                <w:sz w:val="18"/>
+                <w:szCs w:val="18"/>
+              </w:rPr>
+              <w:t>greensheets</w:t>
+            </w:r>
+            <w:proofErr w:type="spellEnd"/>
+            <w:r>
+              <w:rPr>
+                <w:rFonts w:ascii="Arial" w:hAnsi="Arial" w:cs="Arial"/>
+                <w:color w:val="00B050"/>
+                <w:sz w:val="18"/>
+                <w:szCs w:val="18"/>
+              </w:rPr>
+              <w:t xml:space="preserve"> for dummy actions</w:t>
+            </w:r>
+            <w:bookmarkStart w:id="0" w:name="_GoBack"/>
+            <w:bookmarkEnd w:id="0"/>
           </w:p>
         </w:tc>
         <w:tc>
@@ -3107,8 +3158,6 @@
               </w:rPr>
               <w:t xml:space="preserve"> (in scope)</w:t>
             </w:r>
-            <w:bookmarkStart w:id="0" w:name="_GoBack"/>
-            <w:bookmarkEnd w:id="0"/>
           </w:p>
         </w:tc>
         <w:tc>
@@ -6867,7 +6916,7 @@
           <w:rPr>
             <w:noProof/>
           </w:rPr>
-          <w:t>5</w:t>
+          <w:t>9</w:t>
         </w:r>
         <w:r>
           <w:rPr>

</xml_diff>